<commit_message>
0003 - Regatta.RC Requirements update
</commit_message>
<xml_diff>
--- a/docs/REQs - Requirements/Scoring Requirements_V3_20250825 - TJM Comments.docx
+++ b/docs/REQs - Requirements/Scoring Requirements_V3_20250825 - TJM Comments.docx
@@ -3779,16 +3779,7 @@
             <w:sz w:val="20"/>
             <w:szCs w:val="24"/>
           </w:rPr>
-          <w:t xml:space="preserve">Define RACEs, e.g.: </w:t>
-        </w:r>
-        <w:r>
-          <w:rPr>
-            <w:rFonts w:ascii="Helvetica" w:hAnsi="Helvetica" w:cs="Helvetica"/>
-            <w:b/>
-            <w:sz w:val="20"/>
-            <w:szCs w:val="24"/>
-          </w:rPr>
-          <w:t>Race #1</w:t>
+          <w:t>Define RACEs, e.g.: Race #1</w:t>
         </w:r>
       </w:ins>
       <w:ins w:id="182" w:author="Timothy McGuire" w:date="2025-11-11T15:12:00Z" w16du:dateUtc="2025-11-11T20:12:00Z">
@@ -3821,16 +3812,7 @@
             <w:sz w:val="20"/>
             <w:szCs w:val="24"/>
           </w:rPr>
-          <w:t>‘</w:t>
-        </w:r>
-        <w:r>
-          <w:rPr>
-            <w:rFonts w:ascii="Helvetica" w:hAnsi="Helvetica" w:cs="Helvetica"/>
-            <w:b/>
-            <w:sz w:val="20"/>
-            <w:szCs w:val="24"/>
-          </w:rPr>
-          <w:t>BYC</w:t>
+          <w:t>‘BYC</w:t>
         </w:r>
       </w:ins>
       <w:proofErr w:type="gramStart"/>
@@ -3876,16 +3858,7 @@
             <w:sz w:val="20"/>
             <w:szCs w:val="24"/>
           </w:rPr>
-          <w:t>Long Distance Regatta</w:t>
-        </w:r>
-        <w:r>
-          <w:rPr>
-            <w:rFonts w:ascii="Helvetica" w:hAnsi="Helvetica" w:cs="Helvetica"/>
-            <w:b/>
-            <w:sz w:val="20"/>
-            <w:szCs w:val="24"/>
-          </w:rPr>
-          <w:t>’</w:t>
+          <w:t>Long Distance Regatta’</w:t>
         </w:r>
       </w:ins>
     </w:p>
@@ -5541,25 +5514,2620 @@
     </w:p>
     <w:p>
       <w:pPr>
+        <w:rPr>
+          <w:ins w:id="259" w:author="Timothy McGuire" w:date="2025-12-04T18:29:00Z" w16du:dateUtc="2025-12-04T23:29:00Z"/>
+          <w:rFonts w:ascii="Tahoma" w:hAnsi="Tahoma" w:cs="Tahoma"/>
+          <w:sz w:val="24"/>
+          <w:szCs w:val="24"/>
+        </w:rPr>
+      </w:pPr>
+    </w:p>
+    <w:p>
+      <w:pPr>
+        <w:rPr>
+          <w:ins w:id="260" w:author="Timothy McGuire" w:date="2025-12-04T18:37:00Z" w16du:dateUtc="2025-12-04T23:37:00Z"/>
+          <w:rFonts w:ascii="Tahoma" w:hAnsi="Tahoma" w:cs="Tahoma"/>
+          <w:sz w:val="24"/>
+          <w:szCs w:val="24"/>
+        </w:rPr>
+      </w:pPr>
+      <w:ins w:id="261" w:author="Timothy McGuire" w:date="2025-12-04T18:37:00Z" w16du:dateUtc="2025-12-04T23:37:00Z">
+        <w:r>
+          <w:rPr>
+            <w:rFonts w:ascii="Tahoma" w:hAnsi="Tahoma" w:cs="Tahoma"/>
+            <w:sz w:val="24"/>
+            <w:szCs w:val="24"/>
+          </w:rPr>
+          <w:br w:type="page"/>
+        </w:r>
+      </w:ins>
+    </w:p>
+    <w:p>
+      <w:pPr>
+        <w:rPr>
+          <w:ins w:id="262" w:author="Timothy McGuire" w:date="2025-12-04T18:29:00Z" w16du:dateUtc="2025-12-04T23:29:00Z"/>
+          <w:rFonts w:ascii="Tahoma" w:hAnsi="Tahoma" w:cs="Tahoma"/>
+          <w:sz w:val="24"/>
+          <w:szCs w:val="24"/>
+        </w:rPr>
+      </w:pPr>
+    </w:p>
+    <w:p>
+      <w:pPr>
+        <w:rPr>
+          <w:ins w:id="263" w:author="Timothy McGuire" w:date="2025-12-04T18:31:00Z" w16du:dateUtc="2025-12-04T23:31:00Z"/>
+          <w:rFonts w:ascii="Helvetica" w:hAnsi="Helvetica" w:cs="Helvetica"/>
+          <w:b/>
+          <w:sz w:val="20"/>
+          <w:szCs w:val="24"/>
+          <w:shd w:val="clear" w:color="auto" w:fill="FFFFFF"/>
+        </w:rPr>
+      </w:pPr>
+      <w:ins w:id="264" w:author="Timothy McGuire" w:date="2025-12-04T18:29:00Z" w16du:dateUtc="2025-12-04T23:29:00Z">
+        <w:r>
+          <w:rPr>
+            <w:rFonts w:ascii="Helvetica" w:hAnsi="Helvetica" w:cs="Helvetica"/>
+            <w:b/>
+            <w:sz w:val="20"/>
+            <w:szCs w:val="24"/>
+            <w:shd w:val="clear" w:color="auto" w:fill="FF0000"/>
+          </w:rPr>
+          <w:t>Task</w:t>
+        </w:r>
+        <w:r>
+          <w:rPr>
+            <w:rFonts w:ascii="Helvetica" w:hAnsi="Helvetica" w:cs="Helvetica"/>
+            <w:b/>
+            <w:sz w:val="20"/>
+            <w:szCs w:val="24"/>
+            <w:shd w:val="clear" w:color="auto" w:fill="FFFFFF"/>
+          </w:rPr>
+          <w:t>:</w:t>
+        </w:r>
+        <w:r>
+          <w:rPr>
+            <w:rFonts w:ascii="Helvetica" w:hAnsi="Helvetica" w:cs="Helvetica"/>
+            <w:sz w:val="20"/>
+            <w:szCs w:val="24"/>
+            <w:shd w:val="clear" w:color="auto" w:fill="FFFFFF"/>
+          </w:rPr>
+          <w:t xml:space="preserve"> [</w:t>
+        </w:r>
+        <w:r>
+          <w:rPr>
+            <w:rFonts w:ascii="Helvetica" w:hAnsi="Helvetica" w:cs="Helvetica"/>
+            <w:b/>
+            <w:sz w:val="20"/>
+            <w:szCs w:val="24"/>
+            <w:shd w:val="clear" w:color="auto" w:fill="FFFFFF"/>
+          </w:rPr>
+          <w:t>6:29:52 PM</w:t>
+        </w:r>
+        <w:r>
+          <w:rPr>
+            <w:rFonts w:ascii="Helvetica" w:hAnsi="Helvetica" w:cs="Helvetica"/>
+            <w:sz w:val="20"/>
+            <w:szCs w:val="24"/>
+            <w:shd w:val="clear" w:color="auto" w:fill="FFFFFF"/>
+          </w:rPr>
+          <w:t xml:space="preserve"> 04-Dec-2025] </w:t>
+        </w:r>
+        <w:r>
+          <w:rPr>
+            <w:rFonts w:ascii="Helvetica" w:hAnsi="Helvetica" w:cs="Helvetica"/>
+            <w:b/>
+            <w:sz w:val="20"/>
+            <w:szCs w:val="24"/>
+            <w:shd w:val="clear" w:color="auto" w:fill="FFFFFF"/>
+          </w:rPr>
+          <w:t xml:space="preserve">During </w:t>
+        </w:r>
+      </w:ins>
+      <w:ins w:id="265" w:author="Timothy McGuire" w:date="2025-12-04T18:30:00Z" w16du:dateUtc="2025-12-04T23:30:00Z">
+        <w:r>
+          <w:rPr>
+            <w:rFonts w:ascii="Helvetica" w:hAnsi="Helvetica" w:cs="Helvetica"/>
+            <w:b/>
+            <w:sz w:val="20"/>
+            <w:szCs w:val="24"/>
+            <w:shd w:val="clear" w:color="auto" w:fill="FFFFFF"/>
+          </w:rPr>
+          <w:t xml:space="preserve">Person creation </w:t>
+        </w:r>
+      </w:ins>
+    </w:p>
+    <w:p>
+      <w:pPr>
+        <w:pStyle w:val="ListParagraph"/>
+        <w:numPr>
+          <w:ilvl w:val="0"/>
+          <w:numId w:val="1"/>
+        </w:numPr>
+        <w:rPr>
+          <w:ins w:id="266" w:author="Timothy McGuire" w:date="2025-12-04T18:30:00Z" w16du:dateUtc="2025-12-04T23:30:00Z"/>
+          <w:rFonts w:ascii="Helvetica" w:hAnsi="Helvetica" w:cs="Helvetica"/>
+          <w:b/>
+          <w:sz w:val="20"/>
+          <w:szCs w:val="24"/>
+        </w:rPr>
+      </w:pPr>
+      <w:ins w:id="267" w:author="Timothy McGuire" w:date="2025-12-04T18:30:00Z" w16du:dateUtc="2025-12-04T23:30:00Z">
+        <w:r>
+          <w:rPr>
+            <w:rFonts w:ascii="Helvetica" w:hAnsi="Helvetica" w:cs="Helvetica"/>
+            <w:b/>
+            <w:sz w:val="20"/>
+            <w:szCs w:val="24"/>
+          </w:rPr>
+          <w:t>CLUB – allow ‘Other’ and entry of free form data</w:t>
+        </w:r>
+      </w:ins>
+    </w:p>
+    <w:p>
+      <w:pPr>
+        <w:pStyle w:val="ListParagraph"/>
+        <w:rPr>
+          <w:ins w:id="268" w:author="Timothy McGuire" w:date="2025-12-04T18:30:00Z" w16du:dateUtc="2025-12-04T23:30:00Z"/>
+          <w:rFonts w:ascii="Helvetica" w:hAnsi="Helvetica" w:cs="Helvetica"/>
+          <w:b/>
+          <w:sz w:val="20"/>
+          <w:szCs w:val="24"/>
+        </w:rPr>
+      </w:pPr>
+      <w:ins w:id="269" w:author="Timothy McGuire" w:date="2025-12-04T18:30:00Z" w16du:dateUtc="2025-12-04T23:30:00Z">
+        <w:r>
+          <w:rPr>
+            <w:rFonts w:ascii="Helvetica" w:hAnsi="Helvetica" w:cs="Helvetica"/>
+            <w:b/>
+            <w:sz w:val="20"/>
+            <w:szCs w:val="24"/>
+          </w:rPr>
+          <w:t xml:space="preserve">ADMIN – review and permanent entry </w:t>
+        </w:r>
+      </w:ins>
+    </w:p>
+    <w:p>
+      <w:pPr>
+        <w:pStyle w:val="ListParagraph"/>
+        <w:numPr>
+          <w:ilvl w:val="0"/>
+          <w:numId w:val="1"/>
+        </w:numPr>
+        <w:rPr>
+          <w:rFonts w:ascii="Helvetica" w:hAnsi="Helvetica" w:cs="Helvetica"/>
+          <w:b/>
+          <w:sz w:val="20"/>
+          <w:szCs w:val="24"/>
+          <w:rPrChange w:id="270" w:author="Timothy McGuire" w:date="2025-12-04T18:30:00Z" w16du:dateUtc="2025-12-04T23:30:00Z">
+            <w:rPr>
+              <w:rFonts w:ascii="Tahoma" w:hAnsi="Tahoma" w:cs="Tahoma"/>
+              <w:sz w:val="24"/>
+              <w:szCs w:val="24"/>
+            </w:rPr>
+          </w:rPrChange>
+        </w:rPr>
+        <w:pPrChange w:id="271" w:author="Timothy McGuire" w:date="2025-12-04T18:30:00Z" w16du:dateUtc="2025-12-04T23:30:00Z">
+          <w:pPr>
+            <w:ind w:left="360"/>
+          </w:pPr>
+        </w:pPrChange>
+      </w:pPr>
+      <w:ins w:id="272" w:author="Timothy McGuire" w:date="2025-12-04T18:31:00Z" w16du:dateUtc="2025-12-04T23:31:00Z">
+        <w:r>
+          <w:rPr>
+            <w:rFonts w:ascii="Helvetica" w:hAnsi="Helvetica" w:cs="Helvetica"/>
+            <w:b/>
+            <w:sz w:val="20"/>
+            <w:szCs w:val="24"/>
+          </w:rPr>
+          <w:t xml:space="preserve">BOAT – same thing </w:t>
+        </w:r>
+      </w:ins>
+    </w:p>
+    <w:p>
+      <w:pPr>
+        <w:pStyle w:val="ListParagraph"/>
+        <w:rPr>
+          <w:ins w:id="273" w:author="Timothy McGuire" w:date="2025-12-04T18:37:00Z" w16du:dateUtc="2025-12-04T23:37:00Z"/>
+          <w:rFonts w:cs="Helvetica"/>
+          <w:color w:val="000000"/>
+        </w:rPr>
+        <w:pPrChange w:id="274" w:author="Timothy McGuire" w:date="2025-12-04T18:37:00Z" w16du:dateUtc="2025-12-04T23:37:00Z">
+          <w:pPr>
+            <w:pStyle w:val="ListParagraph"/>
+            <w:numPr>
+              <w:numId w:val="1"/>
+            </w:numPr>
+            <w:ind w:hanging="360"/>
+          </w:pPr>
+        </w:pPrChange>
+      </w:pPr>
+    </w:p>
+    <w:p>
+      <w:pPr>
+        <w:pBdr>
+          <w:top w:val="dotted" w:sz="4" w:space="1" w:color="7030A0"/>
+          <w:left w:val="dotted" w:sz="4" w:space="4" w:color="7030A0"/>
+          <w:bottom w:val="dotted" w:sz="4" w:space="1" w:color="7030A0"/>
+          <w:right w:val="dotted" w:sz="4" w:space="4" w:color="7030A0"/>
+        </w:pBdr>
+        <w:shd w:val="clear" w:color="auto" w:fill="F2F2F2"/>
+        <w:spacing w:after="0" w:line="240" w:lineRule="auto"/>
         <w:ind w:left="360"/>
         <w:rPr>
-          <w:rFonts w:ascii="Tahoma" w:hAnsi="Tahoma" w:cs="Tahoma"/>
-          <w:sz w:val="24"/>
-          <w:szCs w:val="24"/>
-        </w:rPr>
-      </w:pPr>
-    </w:p>
-    <w:p>
-      <w:pPr>
-        <w:rPr>
-          <w:ins w:id="259" w:author="Timothy McGuire" w:date="2025-11-11T15:08:00Z" w16du:dateUtc="2025-11-11T20:08:00Z"/>
+          <w:ins w:id="275" w:author="Timothy McGuire" w:date="2025-12-04T18:37:00Z" w16du:dateUtc="2025-12-04T23:37:00Z"/>
+          <w:rFonts w:ascii="ProFontWindows" w:hAnsi="ProFontWindows" w:cs="Helvetica"/>
+          <w:noProof/>
+          <w:color w:val="000000"/>
+          <w:sz w:val="16"/>
+          <w:rPrChange w:id="276" w:author="Timothy McGuire" w:date="2025-12-04T18:38:00Z" w16du:dateUtc="2025-12-04T23:38:00Z">
+            <w:rPr>
+              <w:ins w:id="277" w:author="Timothy McGuire" w:date="2025-12-04T18:37:00Z" w16du:dateUtc="2025-12-04T23:37:00Z"/>
+              <w:noProof/>
+            </w:rPr>
+          </w:rPrChange>
+        </w:rPr>
+        <w:pPrChange w:id="278" w:author="Timothy McGuire" w:date="2025-12-04T18:38:00Z" w16du:dateUtc="2025-12-04T23:38:00Z">
+          <w:pPr>
+            <w:pStyle w:val="ListParagraph"/>
+            <w:numPr>
+              <w:numId w:val="1"/>
+            </w:numPr>
+            <w:pBdr>
+              <w:top w:val="dotted" w:sz="4" w:space="1" w:color="7030A0"/>
+              <w:left w:val="dotted" w:sz="4" w:space="4" w:color="7030A0"/>
+              <w:bottom w:val="dotted" w:sz="4" w:space="1" w:color="7030A0"/>
+              <w:right w:val="dotted" w:sz="4" w:space="4" w:color="7030A0"/>
+            </w:pBdr>
+            <w:shd w:val="clear" w:color="auto" w:fill="F2F2F2"/>
+            <w:ind w:hanging="360"/>
+          </w:pPr>
+        </w:pPrChange>
+      </w:pPr>
+    </w:p>
+    <w:p>
+      <w:pPr>
+        <w:pBdr>
+          <w:top w:val="dotted" w:sz="4" w:space="1" w:color="7030A0"/>
+          <w:left w:val="dotted" w:sz="4" w:space="4" w:color="7030A0"/>
+          <w:bottom w:val="dotted" w:sz="4" w:space="1" w:color="7030A0"/>
+          <w:right w:val="dotted" w:sz="4" w:space="4" w:color="7030A0"/>
+        </w:pBdr>
+        <w:shd w:val="clear" w:color="auto" w:fill="F2F2F2"/>
+        <w:spacing w:after="0" w:line="240" w:lineRule="auto"/>
+        <w:ind w:left="360"/>
+        <w:rPr>
+          <w:ins w:id="279" w:author="Timothy McGuire" w:date="2025-12-04T18:37:00Z" w16du:dateUtc="2025-12-04T23:37:00Z"/>
+          <w:rFonts w:ascii="ProFontWindows" w:hAnsi="ProFontWindows" w:cs="Helvetica"/>
+          <w:noProof/>
+          <w:color w:val="000000"/>
+          <w:sz w:val="16"/>
+          <w:rPrChange w:id="280" w:author="Timothy McGuire" w:date="2025-12-04T18:38:00Z" w16du:dateUtc="2025-12-04T23:38:00Z">
+            <w:rPr>
+              <w:ins w:id="281" w:author="Timothy McGuire" w:date="2025-12-04T18:37:00Z" w16du:dateUtc="2025-12-04T23:37:00Z"/>
+              <w:noProof/>
+            </w:rPr>
+          </w:rPrChange>
+        </w:rPr>
+        <w:pPrChange w:id="282" w:author="Timothy McGuire" w:date="2025-12-04T18:38:00Z" w16du:dateUtc="2025-12-04T23:38:00Z">
+          <w:pPr>
+            <w:pStyle w:val="ListParagraph"/>
+            <w:numPr>
+              <w:numId w:val="1"/>
+            </w:numPr>
+            <w:pBdr>
+              <w:top w:val="dotted" w:sz="4" w:space="1" w:color="7030A0"/>
+              <w:left w:val="dotted" w:sz="4" w:space="4" w:color="7030A0"/>
+              <w:bottom w:val="dotted" w:sz="4" w:space="1" w:color="7030A0"/>
+              <w:right w:val="dotted" w:sz="4" w:space="4" w:color="7030A0"/>
+            </w:pBdr>
+            <w:shd w:val="clear" w:color="auto" w:fill="F2F2F2"/>
+            <w:ind w:hanging="360"/>
+          </w:pPr>
+        </w:pPrChange>
+      </w:pPr>
+    </w:p>
+    <w:p>
+      <w:pPr>
+        <w:pBdr>
+          <w:top w:val="dotted" w:sz="4" w:space="1" w:color="7030A0"/>
+          <w:left w:val="dotted" w:sz="4" w:space="4" w:color="7030A0"/>
+          <w:bottom w:val="dotted" w:sz="4" w:space="1" w:color="7030A0"/>
+          <w:right w:val="dotted" w:sz="4" w:space="4" w:color="7030A0"/>
+        </w:pBdr>
+        <w:shd w:val="clear" w:color="auto" w:fill="F2F2F2"/>
+        <w:spacing w:after="0" w:line="240" w:lineRule="auto"/>
+        <w:ind w:left="360"/>
+        <w:rPr>
+          <w:ins w:id="283" w:author="Timothy McGuire" w:date="2025-12-04T18:37:00Z" w16du:dateUtc="2025-12-04T23:37:00Z"/>
+          <w:rFonts w:ascii="ProFontWindows" w:hAnsi="ProFontWindows" w:cs="Helvetica"/>
+          <w:noProof/>
+          <w:color w:val="000000"/>
+          <w:sz w:val="16"/>
+          <w:rPrChange w:id="284" w:author="Timothy McGuire" w:date="2025-12-04T18:38:00Z" w16du:dateUtc="2025-12-04T23:38:00Z">
+            <w:rPr>
+              <w:ins w:id="285" w:author="Timothy McGuire" w:date="2025-12-04T18:37:00Z" w16du:dateUtc="2025-12-04T23:37:00Z"/>
+              <w:noProof/>
+            </w:rPr>
+          </w:rPrChange>
+        </w:rPr>
+        <w:pPrChange w:id="286" w:author="Timothy McGuire" w:date="2025-12-04T18:38:00Z" w16du:dateUtc="2025-12-04T23:38:00Z">
+          <w:pPr>
+            <w:pStyle w:val="ListParagraph"/>
+            <w:numPr>
+              <w:numId w:val="1"/>
+            </w:numPr>
+            <w:pBdr>
+              <w:top w:val="dotted" w:sz="4" w:space="1" w:color="7030A0"/>
+              <w:left w:val="dotted" w:sz="4" w:space="4" w:color="7030A0"/>
+              <w:bottom w:val="dotted" w:sz="4" w:space="1" w:color="7030A0"/>
+              <w:right w:val="dotted" w:sz="4" w:space="4" w:color="7030A0"/>
+            </w:pBdr>
+            <w:shd w:val="clear" w:color="auto" w:fill="F2F2F2"/>
+            <w:ind w:hanging="360"/>
+          </w:pPr>
+        </w:pPrChange>
+      </w:pPr>
+      <w:ins w:id="287" w:author="Timothy McGuire" w:date="2025-12-04T18:37:00Z" w16du:dateUtc="2025-12-04T23:37:00Z">
+        <w:r>
+          <w:rPr>
+            <w:rFonts w:ascii="ProFontWindows" w:hAnsi="ProFontWindows" w:cs="Helvetica"/>
+            <w:noProof/>
+            <w:color w:val="000000"/>
+            <w:sz w:val="16"/>
+            <w:rPrChange w:id="288" w:author="Timothy McGuire" w:date="2025-12-04T18:38:00Z" w16du:dateUtc="2025-12-04T23:38:00Z">
+              <w:rPr>
+                <w:noProof/>
+              </w:rPr>
+            </w:rPrChange>
+          </w:rPr>
+          <w:t xml:space="preserve">user = </w:t>
+        </w:r>
+      </w:ins>
+    </w:p>
+    <w:p>
+      <w:pPr>
+        <w:pBdr>
+          <w:top w:val="dotted" w:sz="4" w:space="1" w:color="7030A0"/>
+          <w:left w:val="dotted" w:sz="4" w:space="4" w:color="7030A0"/>
+          <w:bottom w:val="dotted" w:sz="4" w:space="1" w:color="7030A0"/>
+          <w:right w:val="dotted" w:sz="4" w:space="4" w:color="7030A0"/>
+        </w:pBdr>
+        <w:shd w:val="clear" w:color="auto" w:fill="F2F2F2"/>
+        <w:spacing w:after="0" w:line="240" w:lineRule="auto"/>
+        <w:ind w:left="360"/>
+        <w:rPr>
+          <w:ins w:id="289" w:author="Timothy McGuire" w:date="2025-12-04T18:37:00Z" w16du:dateUtc="2025-12-04T23:37:00Z"/>
+          <w:rFonts w:ascii="ProFontWindows" w:hAnsi="ProFontWindows" w:cs="Helvetica"/>
+          <w:noProof/>
+          <w:color w:val="000000"/>
+          <w:sz w:val="16"/>
+          <w:rPrChange w:id="290" w:author="Timothy McGuire" w:date="2025-12-04T18:38:00Z" w16du:dateUtc="2025-12-04T23:38:00Z">
+            <w:rPr>
+              <w:ins w:id="291" w:author="Timothy McGuire" w:date="2025-12-04T18:37:00Z" w16du:dateUtc="2025-12-04T23:37:00Z"/>
+              <w:noProof/>
+            </w:rPr>
+          </w:rPrChange>
+        </w:rPr>
+        <w:pPrChange w:id="292" w:author="Timothy McGuire" w:date="2025-12-04T18:38:00Z" w16du:dateUtc="2025-12-04T23:38:00Z">
+          <w:pPr>
+            <w:pStyle w:val="ListParagraph"/>
+            <w:numPr>
+              <w:numId w:val="1"/>
+            </w:numPr>
+            <w:pBdr>
+              <w:top w:val="dotted" w:sz="4" w:space="1" w:color="7030A0"/>
+              <w:left w:val="dotted" w:sz="4" w:space="4" w:color="7030A0"/>
+              <w:bottom w:val="dotted" w:sz="4" w:space="1" w:color="7030A0"/>
+              <w:right w:val="dotted" w:sz="4" w:space="4" w:color="7030A0"/>
+            </w:pBdr>
+            <w:shd w:val="clear" w:color="auto" w:fill="F2F2F2"/>
+            <w:ind w:hanging="360"/>
+          </w:pPr>
+        </w:pPrChange>
+      </w:pPr>
+      <w:ins w:id="293" w:author="Timothy McGuire" w:date="2025-12-04T18:37:00Z" w16du:dateUtc="2025-12-04T23:37:00Z">
+        <w:r>
+          <w:rPr>
+            <w:rFonts w:ascii="ProFontWindows" w:hAnsi="ProFontWindows" w:cs="Helvetica"/>
+            <w:noProof/>
+            <w:color w:val="000000"/>
+            <w:sz w:val="16"/>
+            <w:rPrChange w:id="294" w:author="Timothy McGuire" w:date="2025-12-04T18:38:00Z" w16du:dateUtc="2025-12-04T23:38:00Z">
+              <w:rPr>
+                <w:noProof/>
+              </w:rPr>
+            </w:rPrChange>
+          </w:rPr>
+          <w:t>{</w:t>
+        </w:r>
+      </w:ins>
+    </w:p>
+    <w:p>
+      <w:pPr>
+        <w:pBdr>
+          <w:top w:val="dotted" w:sz="4" w:space="1" w:color="7030A0"/>
+          <w:left w:val="dotted" w:sz="4" w:space="4" w:color="7030A0"/>
+          <w:bottom w:val="dotted" w:sz="4" w:space="1" w:color="7030A0"/>
+          <w:right w:val="dotted" w:sz="4" w:space="4" w:color="7030A0"/>
+        </w:pBdr>
+        <w:shd w:val="clear" w:color="auto" w:fill="F2F2F2"/>
+        <w:spacing w:after="0" w:line="240" w:lineRule="auto"/>
+        <w:ind w:left="360"/>
+        <w:rPr>
+          <w:ins w:id="295" w:author="Timothy McGuire" w:date="2025-12-04T18:37:00Z" w16du:dateUtc="2025-12-04T23:37:00Z"/>
+          <w:rFonts w:ascii="ProFontWindows" w:hAnsi="ProFontWindows" w:cs="Helvetica"/>
+          <w:noProof/>
+          <w:color w:val="000000"/>
+          <w:sz w:val="16"/>
+          <w:rPrChange w:id="296" w:author="Timothy McGuire" w:date="2025-12-04T18:38:00Z" w16du:dateUtc="2025-12-04T23:38:00Z">
+            <w:rPr>
+              <w:ins w:id="297" w:author="Timothy McGuire" w:date="2025-12-04T18:37:00Z" w16du:dateUtc="2025-12-04T23:37:00Z"/>
+              <w:noProof/>
+            </w:rPr>
+          </w:rPrChange>
+        </w:rPr>
+        <w:pPrChange w:id="298" w:author="Timothy McGuire" w:date="2025-12-04T18:38:00Z" w16du:dateUtc="2025-12-04T23:38:00Z">
+          <w:pPr>
+            <w:pStyle w:val="ListParagraph"/>
+            <w:numPr>
+              <w:numId w:val="1"/>
+            </w:numPr>
+            <w:pBdr>
+              <w:top w:val="dotted" w:sz="4" w:space="1" w:color="7030A0"/>
+              <w:left w:val="dotted" w:sz="4" w:space="4" w:color="7030A0"/>
+              <w:bottom w:val="dotted" w:sz="4" w:space="1" w:color="7030A0"/>
+              <w:right w:val="dotted" w:sz="4" w:space="4" w:color="7030A0"/>
+            </w:pBdr>
+            <w:shd w:val="clear" w:color="auto" w:fill="F2F2F2"/>
+            <w:ind w:hanging="360"/>
+          </w:pPr>
+        </w:pPrChange>
+      </w:pPr>
+      <w:ins w:id="299" w:author="Timothy McGuire" w:date="2025-12-04T18:37:00Z" w16du:dateUtc="2025-12-04T23:37:00Z">
+        <w:r>
+          <w:rPr>
+            <w:rFonts w:ascii="ProFontWindows" w:hAnsi="ProFontWindows" w:cs="Helvetica"/>
+            <w:noProof/>
+            <w:color w:val="000000"/>
+            <w:sz w:val="16"/>
+            <w:rPrChange w:id="300" w:author="Timothy McGuire" w:date="2025-12-04T18:38:00Z" w16du:dateUtc="2025-12-04T23:38:00Z">
+              <w:rPr>
+                <w:noProof/>
+              </w:rPr>
+            </w:rPrChange>
+          </w:rPr>
+          <w:tab/>
+          <w:t>key: “user_tim_mcguire”,</w:t>
+        </w:r>
+      </w:ins>
+    </w:p>
+    <w:p>
+      <w:pPr>
+        <w:pBdr>
+          <w:top w:val="dotted" w:sz="4" w:space="1" w:color="7030A0"/>
+          <w:left w:val="dotted" w:sz="4" w:space="4" w:color="7030A0"/>
+          <w:bottom w:val="dotted" w:sz="4" w:space="1" w:color="7030A0"/>
+          <w:right w:val="dotted" w:sz="4" w:space="4" w:color="7030A0"/>
+        </w:pBdr>
+        <w:shd w:val="clear" w:color="auto" w:fill="F2F2F2"/>
+        <w:spacing w:after="0" w:line="240" w:lineRule="auto"/>
+        <w:ind w:left="360"/>
+        <w:rPr>
+          <w:ins w:id="301" w:author="Timothy McGuire" w:date="2025-12-04T18:37:00Z" w16du:dateUtc="2025-12-04T23:37:00Z"/>
+          <w:rFonts w:ascii="ProFontWindows" w:hAnsi="ProFontWindows" w:cs="Helvetica"/>
+          <w:noProof/>
+          <w:color w:val="000000"/>
+          <w:sz w:val="16"/>
+          <w:rPrChange w:id="302" w:author="Timothy McGuire" w:date="2025-12-04T18:38:00Z" w16du:dateUtc="2025-12-04T23:38:00Z">
+            <w:rPr>
+              <w:ins w:id="303" w:author="Timothy McGuire" w:date="2025-12-04T18:37:00Z" w16du:dateUtc="2025-12-04T23:37:00Z"/>
+              <w:noProof/>
+            </w:rPr>
+          </w:rPrChange>
+        </w:rPr>
+        <w:pPrChange w:id="304" w:author="Timothy McGuire" w:date="2025-12-04T18:38:00Z" w16du:dateUtc="2025-12-04T23:38:00Z">
+          <w:pPr>
+            <w:pStyle w:val="ListParagraph"/>
+            <w:numPr>
+              <w:numId w:val="1"/>
+            </w:numPr>
+            <w:pBdr>
+              <w:top w:val="dotted" w:sz="4" w:space="1" w:color="7030A0"/>
+              <w:left w:val="dotted" w:sz="4" w:space="4" w:color="7030A0"/>
+              <w:bottom w:val="dotted" w:sz="4" w:space="1" w:color="7030A0"/>
+              <w:right w:val="dotted" w:sz="4" w:space="4" w:color="7030A0"/>
+            </w:pBdr>
+            <w:shd w:val="clear" w:color="auto" w:fill="F2F2F2"/>
+            <w:ind w:hanging="360"/>
+          </w:pPr>
+        </w:pPrChange>
+      </w:pPr>
+      <w:ins w:id="305" w:author="Timothy McGuire" w:date="2025-12-04T18:37:00Z" w16du:dateUtc="2025-12-04T23:37:00Z">
+        <w:r>
+          <w:rPr>
+            <w:rFonts w:ascii="ProFontWindows" w:hAnsi="ProFontWindows" w:cs="Helvetica"/>
+            <w:noProof/>
+            <w:color w:val="000000"/>
+            <w:sz w:val="16"/>
+            <w:rPrChange w:id="306" w:author="Timothy McGuire" w:date="2025-12-04T18:38:00Z" w16du:dateUtc="2025-12-04T23:38:00Z">
+              <w:rPr>
+                <w:noProof/>
+              </w:rPr>
+            </w:rPrChange>
+          </w:rPr>
+          <w:tab/>
+          <w:t>name:”Tim McGuire”,</w:t>
+        </w:r>
+      </w:ins>
+    </w:p>
+    <w:p>
+      <w:pPr>
+        <w:pBdr>
+          <w:top w:val="dotted" w:sz="4" w:space="1" w:color="7030A0"/>
+          <w:left w:val="dotted" w:sz="4" w:space="4" w:color="7030A0"/>
+          <w:bottom w:val="dotted" w:sz="4" w:space="1" w:color="7030A0"/>
+          <w:right w:val="dotted" w:sz="4" w:space="4" w:color="7030A0"/>
+        </w:pBdr>
+        <w:shd w:val="clear" w:color="auto" w:fill="F2F2F2"/>
+        <w:spacing w:after="0" w:line="240" w:lineRule="auto"/>
+        <w:ind w:left="360"/>
+        <w:rPr>
+          <w:ins w:id="307" w:author="Timothy McGuire" w:date="2025-12-04T18:37:00Z" w16du:dateUtc="2025-12-04T23:37:00Z"/>
+          <w:rFonts w:ascii="ProFontWindows" w:hAnsi="ProFontWindows" w:cs="Helvetica"/>
+          <w:noProof/>
+          <w:color w:val="000000"/>
+          <w:sz w:val="16"/>
+          <w:rPrChange w:id="308" w:author="Timothy McGuire" w:date="2025-12-04T18:38:00Z" w16du:dateUtc="2025-12-04T23:38:00Z">
+            <w:rPr>
+              <w:ins w:id="309" w:author="Timothy McGuire" w:date="2025-12-04T18:37:00Z" w16du:dateUtc="2025-12-04T23:37:00Z"/>
+              <w:noProof/>
+            </w:rPr>
+          </w:rPrChange>
+        </w:rPr>
+        <w:pPrChange w:id="310" w:author="Timothy McGuire" w:date="2025-12-04T18:38:00Z" w16du:dateUtc="2025-12-04T23:38:00Z">
+          <w:pPr>
+            <w:pStyle w:val="ListParagraph"/>
+            <w:numPr>
+              <w:numId w:val="1"/>
+            </w:numPr>
+            <w:pBdr>
+              <w:top w:val="dotted" w:sz="4" w:space="1" w:color="7030A0"/>
+              <w:left w:val="dotted" w:sz="4" w:space="4" w:color="7030A0"/>
+              <w:bottom w:val="dotted" w:sz="4" w:space="1" w:color="7030A0"/>
+              <w:right w:val="dotted" w:sz="4" w:space="4" w:color="7030A0"/>
+            </w:pBdr>
+            <w:shd w:val="clear" w:color="auto" w:fill="F2F2F2"/>
+            <w:ind w:hanging="360"/>
+          </w:pPr>
+        </w:pPrChange>
+      </w:pPr>
+      <w:ins w:id="311" w:author="Timothy McGuire" w:date="2025-12-04T18:37:00Z" w16du:dateUtc="2025-12-04T23:37:00Z">
+        <w:r>
+          <w:rPr>
+            <w:rFonts w:ascii="ProFontWindows" w:hAnsi="ProFontWindows" w:cs="Helvetica"/>
+            <w:noProof/>
+            <w:color w:val="000000"/>
+            <w:sz w:val="16"/>
+            <w:rPrChange w:id="312" w:author="Timothy McGuire" w:date="2025-12-04T18:38:00Z" w16du:dateUtc="2025-12-04T23:38:00Z">
+              <w:rPr>
+                <w:noProof/>
+              </w:rPr>
+            </w:rPrChange>
+          </w:rPr>
+          <w:tab/>
+          <w:t>address: “…”,</w:t>
+        </w:r>
+      </w:ins>
+    </w:p>
+    <w:p>
+      <w:pPr>
+        <w:pBdr>
+          <w:top w:val="dotted" w:sz="4" w:space="1" w:color="7030A0"/>
+          <w:left w:val="dotted" w:sz="4" w:space="4" w:color="7030A0"/>
+          <w:bottom w:val="dotted" w:sz="4" w:space="1" w:color="7030A0"/>
+          <w:right w:val="dotted" w:sz="4" w:space="4" w:color="7030A0"/>
+        </w:pBdr>
+        <w:shd w:val="clear" w:color="auto" w:fill="F2F2F2"/>
+        <w:spacing w:after="0" w:line="240" w:lineRule="auto"/>
+        <w:ind w:left="360"/>
+        <w:rPr>
+          <w:ins w:id="313" w:author="Timothy McGuire" w:date="2025-12-04T18:37:00Z" w16du:dateUtc="2025-12-04T23:37:00Z"/>
+          <w:rFonts w:ascii="ProFontWindows" w:hAnsi="ProFontWindows" w:cs="Helvetica"/>
+          <w:noProof/>
+          <w:color w:val="000000"/>
+          <w:sz w:val="16"/>
+          <w:rPrChange w:id="314" w:author="Timothy McGuire" w:date="2025-12-04T18:38:00Z" w16du:dateUtc="2025-12-04T23:38:00Z">
+            <w:rPr>
+              <w:ins w:id="315" w:author="Timothy McGuire" w:date="2025-12-04T18:37:00Z" w16du:dateUtc="2025-12-04T23:37:00Z"/>
+              <w:noProof/>
+            </w:rPr>
+          </w:rPrChange>
+        </w:rPr>
+        <w:pPrChange w:id="316" w:author="Timothy McGuire" w:date="2025-12-04T18:38:00Z" w16du:dateUtc="2025-12-04T23:38:00Z">
+          <w:pPr>
+            <w:pStyle w:val="ListParagraph"/>
+            <w:numPr>
+              <w:numId w:val="1"/>
+            </w:numPr>
+            <w:pBdr>
+              <w:top w:val="dotted" w:sz="4" w:space="1" w:color="7030A0"/>
+              <w:left w:val="dotted" w:sz="4" w:space="4" w:color="7030A0"/>
+              <w:bottom w:val="dotted" w:sz="4" w:space="1" w:color="7030A0"/>
+              <w:right w:val="dotted" w:sz="4" w:space="4" w:color="7030A0"/>
+            </w:pBdr>
+            <w:shd w:val="clear" w:color="auto" w:fill="F2F2F2"/>
+            <w:ind w:hanging="360"/>
+          </w:pPr>
+        </w:pPrChange>
+      </w:pPr>
+      <w:ins w:id="317" w:author="Timothy McGuire" w:date="2025-12-04T18:37:00Z" w16du:dateUtc="2025-12-04T23:37:00Z">
+        <w:r>
+          <w:rPr>
+            <w:rFonts w:ascii="ProFontWindows" w:hAnsi="ProFontWindows" w:cs="Helvetica"/>
+            <w:noProof/>
+            <w:color w:val="000000"/>
+            <w:sz w:val="16"/>
+            <w:rPrChange w:id="318" w:author="Timothy McGuire" w:date="2025-12-04T18:38:00Z" w16du:dateUtc="2025-12-04T23:38:00Z">
+              <w:rPr>
+                <w:noProof/>
+              </w:rPr>
+            </w:rPrChange>
+          </w:rPr>
+          <w:tab/>
+          <w:t>value: 0.010,</w:t>
+        </w:r>
+      </w:ins>
+    </w:p>
+    <w:p>
+      <w:pPr>
+        <w:pBdr>
+          <w:top w:val="dotted" w:sz="4" w:space="1" w:color="7030A0"/>
+          <w:left w:val="dotted" w:sz="4" w:space="4" w:color="7030A0"/>
+          <w:bottom w:val="dotted" w:sz="4" w:space="1" w:color="7030A0"/>
+          <w:right w:val="dotted" w:sz="4" w:space="4" w:color="7030A0"/>
+        </w:pBdr>
+        <w:shd w:val="clear" w:color="auto" w:fill="F2F2F2"/>
+        <w:spacing w:after="0" w:line="240" w:lineRule="auto"/>
+        <w:ind w:left="360"/>
+        <w:rPr>
+          <w:ins w:id="319" w:author="Timothy McGuire" w:date="2025-12-04T18:37:00Z" w16du:dateUtc="2025-12-04T23:37:00Z"/>
+          <w:rFonts w:ascii="ProFontWindows" w:hAnsi="ProFontWindows" w:cs="Helvetica"/>
+          <w:noProof/>
+          <w:color w:val="000000"/>
+          <w:sz w:val="16"/>
+          <w:rPrChange w:id="320" w:author="Timothy McGuire" w:date="2025-12-04T18:38:00Z" w16du:dateUtc="2025-12-04T23:38:00Z">
+            <w:rPr>
+              <w:ins w:id="321" w:author="Timothy McGuire" w:date="2025-12-04T18:37:00Z" w16du:dateUtc="2025-12-04T23:37:00Z"/>
+              <w:noProof/>
+            </w:rPr>
+          </w:rPrChange>
+        </w:rPr>
+        <w:pPrChange w:id="322" w:author="Timothy McGuire" w:date="2025-12-04T18:38:00Z" w16du:dateUtc="2025-12-04T23:38:00Z">
+          <w:pPr>
+            <w:pStyle w:val="ListParagraph"/>
+            <w:numPr>
+              <w:numId w:val="1"/>
+            </w:numPr>
+            <w:pBdr>
+              <w:top w:val="dotted" w:sz="4" w:space="1" w:color="7030A0"/>
+              <w:left w:val="dotted" w:sz="4" w:space="4" w:color="7030A0"/>
+              <w:bottom w:val="dotted" w:sz="4" w:space="1" w:color="7030A0"/>
+              <w:right w:val="dotted" w:sz="4" w:space="4" w:color="7030A0"/>
+            </w:pBdr>
+            <w:shd w:val="clear" w:color="auto" w:fill="F2F2F2"/>
+            <w:ind w:hanging="360"/>
+          </w:pPr>
+        </w:pPrChange>
+      </w:pPr>
+      <w:ins w:id="323" w:author="Timothy McGuire" w:date="2025-12-04T18:37:00Z" w16du:dateUtc="2025-12-04T23:37:00Z">
+        <w:r>
+          <w:rPr>
+            <w:rFonts w:ascii="ProFontWindows" w:hAnsi="ProFontWindows" w:cs="Helvetica"/>
+            <w:noProof/>
+            <w:color w:val="000000"/>
+            <w:sz w:val="16"/>
+            <w:rPrChange w:id="324" w:author="Timothy McGuire" w:date="2025-12-04T18:38:00Z" w16du:dateUtc="2025-12-04T23:38:00Z">
+              <w:rPr>
+                <w:noProof/>
+              </w:rPr>
+            </w:rPrChange>
+          </w:rPr>
+          <w:tab/>
+          <w:t>dark_mode: true,</w:t>
+        </w:r>
+      </w:ins>
+    </w:p>
+    <w:p>
+      <w:pPr>
+        <w:pBdr>
+          <w:top w:val="dotted" w:sz="4" w:space="1" w:color="7030A0"/>
+          <w:left w:val="dotted" w:sz="4" w:space="4" w:color="7030A0"/>
+          <w:bottom w:val="dotted" w:sz="4" w:space="1" w:color="7030A0"/>
+          <w:right w:val="dotted" w:sz="4" w:space="4" w:color="7030A0"/>
+        </w:pBdr>
+        <w:shd w:val="clear" w:color="auto" w:fill="F2F2F2"/>
+        <w:spacing w:after="0" w:line="240" w:lineRule="auto"/>
+        <w:ind w:left="360"/>
+        <w:rPr>
+          <w:ins w:id="325" w:author="Timothy McGuire" w:date="2025-12-04T18:37:00Z" w16du:dateUtc="2025-12-04T23:37:00Z"/>
+          <w:rFonts w:ascii="ProFontWindows" w:hAnsi="ProFontWindows" w:cs="Helvetica"/>
+          <w:noProof/>
+          <w:color w:val="000000"/>
+          <w:sz w:val="16"/>
+          <w:rPrChange w:id="326" w:author="Timothy McGuire" w:date="2025-12-04T18:38:00Z" w16du:dateUtc="2025-12-04T23:38:00Z">
+            <w:rPr>
+              <w:ins w:id="327" w:author="Timothy McGuire" w:date="2025-12-04T18:37:00Z" w16du:dateUtc="2025-12-04T23:37:00Z"/>
+              <w:noProof/>
+            </w:rPr>
+          </w:rPrChange>
+        </w:rPr>
+        <w:pPrChange w:id="328" w:author="Timothy McGuire" w:date="2025-12-04T18:38:00Z" w16du:dateUtc="2025-12-04T23:38:00Z">
+          <w:pPr>
+            <w:pStyle w:val="ListParagraph"/>
+            <w:numPr>
+              <w:numId w:val="1"/>
+            </w:numPr>
+            <w:pBdr>
+              <w:top w:val="dotted" w:sz="4" w:space="1" w:color="7030A0"/>
+              <w:left w:val="dotted" w:sz="4" w:space="4" w:color="7030A0"/>
+              <w:bottom w:val="dotted" w:sz="4" w:space="1" w:color="7030A0"/>
+              <w:right w:val="dotted" w:sz="4" w:space="4" w:color="7030A0"/>
+            </w:pBdr>
+            <w:shd w:val="clear" w:color="auto" w:fill="F2F2F2"/>
+            <w:ind w:hanging="360"/>
+          </w:pPr>
+        </w:pPrChange>
+      </w:pPr>
+      <w:ins w:id="329" w:author="Timothy McGuire" w:date="2025-12-04T18:37:00Z" w16du:dateUtc="2025-12-04T23:37:00Z">
+        <w:r>
+          <w:rPr>
+            <w:rFonts w:ascii="ProFontWindows" w:hAnsi="ProFontWindows" w:cs="Helvetica"/>
+            <w:noProof/>
+            <w:color w:val="000000"/>
+            <w:sz w:val="16"/>
+            <w:rPrChange w:id="330" w:author="Timothy McGuire" w:date="2025-12-04T18:38:00Z" w16du:dateUtc="2025-12-04T23:38:00Z">
+              <w:rPr>
+                <w:noProof/>
+              </w:rPr>
+            </w:rPrChange>
+          </w:rPr>
+          <w:tab/>
+          <w:t>club: [ “club_byc”, “club_glyc”,…],</w:t>
+        </w:r>
+      </w:ins>
+    </w:p>
+    <w:p>
+      <w:pPr>
+        <w:pBdr>
+          <w:top w:val="dotted" w:sz="4" w:space="1" w:color="7030A0"/>
+          <w:left w:val="dotted" w:sz="4" w:space="4" w:color="7030A0"/>
+          <w:bottom w:val="dotted" w:sz="4" w:space="1" w:color="7030A0"/>
+          <w:right w:val="dotted" w:sz="4" w:space="4" w:color="7030A0"/>
+        </w:pBdr>
+        <w:shd w:val="clear" w:color="auto" w:fill="F2F2F2"/>
+        <w:spacing w:after="0" w:line="240" w:lineRule="auto"/>
+        <w:ind w:left="360"/>
+        <w:rPr>
+          <w:ins w:id="331" w:author="Timothy McGuire" w:date="2025-12-04T18:37:00Z" w16du:dateUtc="2025-12-04T23:37:00Z"/>
+          <w:rFonts w:ascii="ProFontWindows" w:hAnsi="ProFontWindows" w:cs="Helvetica"/>
+          <w:noProof/>
+          <w:color w:val="000000"/>
+          <w:sz w:val="16"/>
+          <w:rPrChange w:id="332" w:author="Timothy McGuire" w:date="2025-12-04T18:38:00Z" w16du:dateUtc="2025-12-04T23:38:00Z">
+            <w:rPr>
+              <w:ins w:id="333" w:author="Timothy McGuire" w:date="2025-12-04T18:37:00Z" w16du:dateUtc="2025-12-04T23:37:00Z"/>
+              <w:noProof/>
+            </w:rPr>
+          </w:rPrChange>
+        </w:rPr>
+        <w:pPrChange w:id="334" w:author="Timothy McGuire" w:date="2025-12-04T18:38:00Z" w16du:dateUtc="2025-12-04T23:38:00Z">
+          <w:pPr>
+            <w:pStyle w:val="ListParagraph"/>
+            <w:numPr>
+              <w:numId w:val="1"/>
+            </w:numPr>
+            <w:pBdr>
+              <w:top w:val="dotted" w:sz="4" w:space="1" w:color="7030A0"/>
+              <w:left w:val="dotted" w:sz="4" w:space="4" w:color="7030A0"/>
+              <w:bottom w:val="dotted" w:sz="4" w:space="1" w:color="7030A0"/>
+              <w:right w:val="dotted" w:sz="4" w:space="4" w:color="7030A0"/>
+            </w:pBdr>
+            <w:shd w:val="clear" w:color="auto" w:fill="F2F2F2"/>
+            <w:ind w:hanging="360"/>
+          </w:pPr>
+        </w:pPrChange>
+      </w:pPr>
+      <w:ins w:id="335" w:author="Timothy McGuire" w:date="2025-12-04T18:37:00Z" w16du:dateUtc="2025-12-04T23:37:00Z">
+        <w:r>
+          <w:rPr>
+            <w:rFonts w:ascii="ProFontWindows" w:hAnsi="ProFontWindows" w:cs="Helvetica"/>
+            <w:noProof/>
+            <w:color w:val="000000"/>
+            <w:sz w:val="16"/>
+            <w:rPrChange w:id="336" w:author="Timothy McGuire" w:date="2025-12-04T18:38:00Z" w16du:dateUtc="2025-12-04T23:38:00Z">
+              <w:rPr>
+                <w:noProof/>
+              </w:rPr>
+            </w:rPrChange>
+          </w:rPr>
+          <w:t>}</w:t>
+        </w:r>
+      </w:ins>
+    </w:p>
+    <w:p>
+      <w:pPr>
+        <w:pBdr>
+          <w:top w:val="dotted" w:sz="4" w:space="1" w:color="7030A0"/>
+          <w:left w:val="dotted" w:sz="4" w:space="4" w:color="7030A0"/>
+          <w:bottom w:val="dotted" w:sz="4" w:space="1" w:color="7030A0"/>
+          <w:right w:val="dotted" w:sz="4" w:space="4" w:color="7030A0"/>
+        </w:pBdr>
+        <w:shd w:val="clear" w:color="auto" w:fill="F2F2F2"/>
+        <w:spacing w:after="0" w:line="240" w:lineRule="auto"/>
+        <w:ind w:left="360"/>
+        <w:rPr>
+          <w:ins w:id="337" w:author="Timothy McGuire" w:date="2025-12-04T18:37:00Z" w16du:dateUtc="2025-12-04T23:37:00Z"/>
+          <w:rFonts w:ascii="ProFontWindows" w:hAnsi="ProFontWindows" w:cs="Helvetica"/>
+          <w:noProof/>
+          <w:color w:val="000000"/>
+          <w:sz w:val="16"/>
+          <w:rPrChange w:id="338" w:author="Timothy McGuire" w:date="2025-12-04T18:38:00Z" w16du:dateUtc="2025-12-04T23:38:00Z">
+            <w:rPr>
+              <w:ins w:id="339" w:author="Timothy McGuire" w:date="2025-12-04T18:37:00Z" w16du:dateUtc="2025-12-04T23:37:00Z"/>
+              <w:noProof/>
+            </w:rPr>
+          </w:rPrChange>
+        </w:rPr>
+        <w:pPrChange w:id="340" w:author="Timothy McGuire" w:date="2025-12-04T18:38:00Z" w16du:dateUtc="2025-12-04T23:38:00Z">
+          <w:pPr>
+            <w:pStyle w:val="ListParagraph"/>
+            <w:numPr>
+              <w:numId w:val="1"/>
+            </w:numPr>
+            <w:pBdr>
+              <w:top w:val="dotted" w:sz="4" w:space="1" w:color="7030A0"/>
+              <w:left w:val="dotted" w:sz="4" w:space="4" w:color="7030A0"/>
+              <w:bottom w:val="dotted" w:sz="4" w:space="1" w:color="7030A0"/>
+              <w:right w:val="dotted" w:sz="4" w:space="4" w:color="7030A0"/>
+            </w:pBdr>
+            <w:shd w:val="clear" w:color="auto" w:fill="F2F2F2"/>
+            <w:ind w:hanging="360"/>
+          </w:pPr>
+        </w:pPrChange>
+      </w:pPr>
+    </w:p>
+    <w:p>
+      <w:pPr>
+        <w:pBdr>
+          <w:top w:val="dotted" w:sz="4" w:space="1" w:color="7030A0"/>
+          <w:left w:val="dotted" w:sz="4" w:space="4" w:color="7030A0"/>
+          <w:bottom w:val="dotted" w:sz="4" w:space="1" w:color="7030A0"/>
+          <w:right w:val="dotted" w:sz="4" w:space="4" w:color="7030A0"/>
+        </w:pBdr>
+        <w:shd w:val="clear" w:color="auto" w:fill="F2F2F2"/>
+        <w:spacing w:after="0" w:line="240" w:lineRule="auto"/>
+        <w:ind w:left="360"/>
+        <w:rPr>
+          <w:ins w:id="341" w:author="Timothy McGuire" w:date="2025-12-04T18:37:00Z" w16du:dateUtc="2025-12-04T23:37:00Z"/>
+          <w:rFonts w:ascii="ProFontWindows" w:hAnsi="ProFontWindows" w:cs="Helvetica"/>
+          <w:noProof/>
+          <w:color w:val="000000"/>
+          <w:sz w:val="16"/>
+          <w:rPrChange w:id="342" w:author="Timothy McGuire" w:date="2025-12-04T18:38:00Z" w16du:dateUtc="2025-12-04T23:38:00Z">
+            <w:rPr>
+              <w:ins w:id="343" w:author="Timothy McGuire" w:date="2025-12-04T18:37:00Z" w16du:dateUtc="2025-12-04T23:37:00Z"/>
+              <w:noProof/>
+            </w:rPr>
+          </w:rPrChange>
+        </w:rPr>
+        <w:pPrChange w:id="344" w:author="Timothy McGuire" w:date="2025-12-04T18:38:00Z" w16du:dateUtc="2025-12-04T23:38:00Z">
+          <w:pPr>
+            <w:pStyle w:val="ListParagraph"/>
+            <w:numPr>
+              <w:numId w:val="1"/>
+            </w:numPr>
+            <w:pBdr>
+              <w:top w:val="dotted" w:sz="4" w:space="1" w:color="7030A0"/>
+              <w:left w:val="dotted" w:sz="4" w:space="4" w:color="7030A0"/>
+              <w:bottom w:val="dotted" w:sz="4" w:space="1" w:color="7030A0"/>
+              <w:right w:val="dotted" w:sz="4" w:space="4" w:color="7030A0"/>
+            </w:pBdr>
+            <w:shd w:val="clear" w:color="auto" w:fill="F2F2F2"/>
+            <w:ind w:hanging="360"/>
+          </w:pPr>
+        </w:pPrChange>
+      </w:pPr>
+    </w:p>
+    <w:p>
+      <w:pPr>
+        <w:pBdr>
+          <w:top w:val="dotted" w:sz="4" w:space="1" w:color="7030A0"/>
+          <w:left w:val="dotted" w:sz="4" w:space="4" w:color="7030A0"/>
+          <w:bottom w:val="dotted" w:sz="4" w:space="1" w:color="7030A0"/>
+          <w:right w:val="dotted" w:sz="4" w:space="4" w:color="7030A0"/>
+        </w:pBdr>
+        <w:shd w:val="clear" w:color="auto" w:fill="F2F2F2"/>
+        <w:spacing w:after="0" w:line="240" w:lineRule="auto"/>
+        <w:ind w:left="360"/>
+        <w:rPr>
+          <w:ins w:id="345" w:author="Timothy McGuire" w:date="2025-12-04T18:37:00Z" w16du:dateUtc="2025-12-04T23:37:00Z"/>
+          <w:rFonts w:ascii="ProFontWindows" w:hAnsi="ProFontWindows" w:cs="Helvetica"/>
+          <w:noProof/>
+          <w:color w:val="000000"/>
+          <w:sz w:val="16"/>
+          <w:rPrChange w:id="346" w:author="Timothy McGuire" w:date="2025-12-04T18:38:00Z" w16du:dateUtc="2025-12-04T23:38:00Z">
+            <w:rPr>
+              <w:ins w:id="347" w:author="Timothy McGuire" w:date="2025-12-04T18:37:00Z" w16du:dateUtc="2025-12-04T23:37:00Z"/>
+              <w:noProof/>
+            </w:rPr>
+          </w:rPrChange>
+        </w:rPr>
+        <w:pPrChange w:id="348" w:author="Timothy McGuire" w:date="2025-12-04T18:38:00Z" w16du:dateUtc="2025-12-04T23:38:00Z">
+          <w:pPr>
+            <w:pStyle w:val="ListParagraph"/>
+            <w:numPr>
+              <w:numId w:val="1"/>
+            </w:numPr>
+            <w:pBdr>
+              <w:top w:val="dotted" w:sz="4" w:space="1" w:color="7030A0"/>
+              <w:left w:val="dotted" w:sz="4" w:space="4" w:color="7030A0"/>
+              <w:bottom w:val="dotted" w:sz="4" w:space="1" w:color="7030A0"/>
+              <w:right w:val="dotted" w:sz="4" w:space="4" w:color="7030A0"/>
+            </w:pBdr>
+            <w:shd w:val="clear" w:color="auto" w:fill="F2F2F2"/>
+            <w:ind w:hanging="360"/>
+          </w:pPr>
+        </w:pPrChange>
+      </w:pPr>
+      <w:ins w:id="349" w:author="Timothy McGuire" w:date="2025-12-04T18:37:00Z" w16du:dateUtc="2025-12-04T23:37:00Z">
+        <w:r>
+          <w:rPr>
+            <w:rFonts w:ascii="ProFontWindows" w:hAnsi="ProFontWindows" w:cs="Helvetica"/>
+            <w:noProof/>
+            <w:color w:val="000000"/>
+            <w:sz w:val="16"/>
+            <w:rPrChange w:id="350" w:author="Timothy McGuire" w:date="2025-12-04T18:38:00Z" w16du:dateUtc="2025-12-04T23:38:00Z">
+              <w:rPr>
+                <w:noProof/>
+              </w:rPr>
+            </w:rPrChange>
+          </w:rPr>
+          <w:t xml:space="preserve">club = </w:t>
+        </w:r>
+      </w:ins>
+    </w:p>
+    <w:p>
+      <w:pPr>
+        <w:pBdr>
+          <w:top w:val="dotted" w:sz="4" w:space="1" w:color="7030A0"/>
+          <w:left w:val="dotted" w:sz="4" w:space="4" w:color="7030A0"/>
+          <w:bottom w:val="dotted" w:sz="4" w:space="1" w:color="7030A0"/>
+          <w:right w:val="dotted" w:sz="4" w:space="4" w:color="7030A0"/>
+        </w:pBdr>
+        <w:shd w:val="clear" w:color="auto" w:fill="F2F2F2"/>
+        <w:spacing w:after="0" w:line="240" w:lineRule="auto"/>
+        <w:ind w:left="360"/>
+        <w:rPr>
+          <w:ins w:id="351" w:author="Timothy McGuire" w:date="2025-12-04T18:37:00Z" w16du:dateUtc="2025-12-04T23:37:00Z"/>
+          <w:rFonts w:ascii="ProFontWindows" w:hAnsi="ProFontWindows" w:cs="Helvetica"/>
+          <w:noProof/>
+          <w:color w:val="000000"/>
+          <w:sz w:val="16"/>
+          <w:rPrChange w:id="352" w:author="Timothy McGuire" w:date="2025-12-04T18:38:00Z" w16du:dateUtc="2025-12-04T23:38:00Z">
+            <w:rPr>
+              <w:ins w:id="353" w:author="Timothy McGuire" w:date="2025-12-04T18:37:00Z" w16du:dateUtc="2025-12-04T23:37:00Z"/>
+              <w:noProof/>
+            </w:rPr>
+          </w:rPrChange>
+        </w:rPr>
+        <w:pPrChange w:id="354" w:author="Timothy McGuire" w:date="2025-12-04T18:38:00Z" w16du:dateUtc="2025-12-04T23:38:00Z">
+          <w:pPr>
+            <w:pStyle w:val="ListParagraph"/>
+            <w:numPr>
+              <w:numId w:val="1"/>
+            </w:numPr>
+            <w:pBdr>
+              <w:top w:val="dotted" w:sz="4" w:space="1" w:color="7030A0"/>
+              <w:left w:val="dotted" w:sz="4" w:space="4" w:color="7030A0"/>
+              <w:bottom w:val="dotted" w:sz="4" w:space="1" w:color="7030A0"/>
+              <w:right w:val="dotted" w:sz="4" w:space="4" w:color="7030A0"/>
+            </w:pBdr>
+            <w:shd w:val="clear" w:color="auto" w:fill="F2F2F2"/>
+            <w:ind w:hanging="360"/>
+          </w:pPr>
+        </w:pPrChange>
+      </w:pPr>
+      <w:ins w:id="355" w:author="Timothy McGuire" w:date="2025-12-04T18:37:00Z" w16du:dateUtc="2025-12-04T23:37:00Z">
+        <w:r>
+          <w:rPr>
+            <w:rFonts w:ascii="ProFontWindows" w:hAnsi="ProFontWindows" w:cs="Helvetica"/>
+            <w:noProof/>
+            <w:color w:val="000000"/>
+            <w:sz w:val="16"/>
+            <w:rPrChange w:id="356" w:author="Timothy McGuire" w:date="2025-12-04T18:38:00Z" w16du:dateUtc="2025-12-04T23:38:00Z">
+              <w:rPr>
+                <w:noProof/>
+              </w:rPr>
+            </w:rPrChange>
+          </w:rPr>
+          <w:t>{</w:t>
+        </w:r>
+      </w:ins>
+    </w:p>
+    <w:p>
+      <w:pPr>
+        <w:pBdr>
+          <w:top w:val="dotted" w:sz="4" w:space="1" w:color="7030A0"/>
+          <w:left w:val="dotted" w:sz="4" w:space="4" w:color="7030A0"/>
+          <w:bottom w:val="dotted" w:sz="4" w:space="1" w:color="7030A0"/>
+          <w:right w:val="dotted" w:sz="4" w:space="4" w:color="7030A0"/>
+        </w:pBdr>
+        <w:shd w:val="clear" w:color="auto" w:fill="F2F2F2"/>
+        <w:spacing w:after="0" w:line="240" w:lineRule="auto"/>
+        <w:ind w:left="360"/>
+        <w:rPr>
+          <w:ins w:id="357" w:author="Timothy McGuire" w:date="2025-12-04T18:37:00Z" w16du:dateUtc="2025-12-04T23:37:00Z"/>
+          <w:rFonts w:ascii="ProFontWindows" w:hAnsi="ProFontWindows" w:cs="Helvetica"/>
+          <w:noProof/>
+          <w:color w:val="000000"/>
+          <w:sz w:val="16"/>
+          <w:rPrChange w:id="358" w:author="Timothy McGuire" w:date="2025-12-04T18:38:00Z" w16du:dateUtc="2025-12-04T23:38:00Z">
+            <w:rPr>
+              <w:ins w:id="359" w:author="Timothy McGuire" w:date="2025-12-04T18:37:00Z" w16du:dateUtc="2025-12-04T23:37:00Z"/>
+              <w:noProof/>
+            </w:rPr>
+          </w:rPrChange>
+        </w:rPr>
+        <w:pPrChange w:id="360" w:author="Timothy McGuire" w:date="2025-12-04T18:38:00Z" w16du:dateUtc="2025-12-04T23:38:00Z">
+          <w:pPr>
+            <w:pStyle w:val="ListParagraph"/>
+            <w:numPr>
+              <w:numId w:val="1"/>
+            </w:numPr>
+            <w:pBdr>
+              <w:top w:val="dotted" w:sz="4" w:space="1" w:color="7030A0"/>
+              <w:left w:val="dotted" w:sz="4" w:space="4" w:color="7030A0"/>
+              <w:bottom w:val="dotted" w:sz="4" w:space="1" w:color="7030A0"/>
+              <w:right w:val="dotted" w:sz="4" w:space="4" w:color="7030A0"/>
+            </w:pBdr>
+            <w:shd w:val="clear" w:color="auto" w:fill="F2F2F2"/>
+            <w:ind w:hanging="360"/>
+          </w:pPr>
+        </w:pPrChange>
+      </w:pPr>
+      <w:ins w:id="361" w:author="Timothy McGuire" w:date="2025-12-04T18:37:00Z" w16du:dateUtc="2025-12-04T23:37:00Z">
+        <w:r>
+          <w:rPr>
+            <w:rFonts w:ascii="ProFontWindows" w:hAnsi="ProFontWindows" w:cs="Helvetica"/>
+            <w:noProof/>
+            <w:color w:val="000000"/>
+            <w:sz w:val="16"/>
+            <w:rPrChange w:id="362" w:author="Timothy McGuire" w:date="2025-12-04T18:38:00Z" w16du:dateUtc="2025-12-04T23:38:00Z">
+              <w:rPr>
+                <w:noProof/>
+              </w:rPr>
+            </w:rPrChange>
+          </w:rPr>
+          <w:tab/>
+          <w:t>key: “club_byc”,</w:t>
+        </w:r>
+      </w:ins>
+    </w:p>
+    <w:p>
+      <w:pPr>
+        <w:pBdr>
+          <w:top w:val="dotted" w:sz="4" w:space="1" w:color="7030A0"/>
+          <w:left w:val="dotted" w:sz="4" w:space="4" w:color="7030A0"/>
+          <w:bottom w:val="dotted" w:sz="4" w:space="1" w:color="7030A0"/>
+          <w:right w:val="dotted" w:sz="4" w:space="4" w:color="7030A0"/>
+        </w:pBdr>
+        <w:shd w:val="clear" w:color="auto" w:fill="F2F2F2"/>
+        <w:spacing w:after="0" w:line="240" w:lineRule="auto"/>
+        <w:ind w:left="360"/>
+        <w:rPr>
+          <w:ins w:id="363" w:author="Timothy McGuire" w:date="2025-12-04T18:37:00Z" w16du:dateUtc="2025-12-04T23:37:00Z"/>
+          <w:rFonts w:ascii="ProFontWindows" w:hAnsi="ProFontWindows" w:cs="Helvetica"/>
+          <w:noProof/>
+          <w:color w:val="000000"/>
+          <w:sz w:val="16"/>
+          <w:rPrChange w:id="364" w:author="Timothy McGuire" w:date="2025-12-04T18:38:00Z" w16du:dateUtc="2025-12-04T23:38:00Z">
+            <w:rPr>
+              <w:ins w:id="365" w:author="Timothy McGuire" w:date="2025-12-04T18:37:00Z" w16du:dateUtc="2025-12-04T23:37:00Z"/>
+              <w:noProof/>
+            </w:rPr>
+          </w:rPrChange>
+        </w:rPr>
+        <w:pPrChange w:id="366" w:author="Timothy McGuire" w:date="2025-12-04T18:38:00Z" w16du:dateUtc="2025-12-04T23:38:00Z">
+          <w:pPr>
+            <w:pStyle w:val="ListParagraph"/>
+            <w:numPr>
+              <w:numId w:val="1"/>
+            </w:numPr>
+            <w:pBdr>
+              <w:top w:val="dotted" w:sz="4" w:space="1" w:color="7030A0"/>
+              <w:left w:val="dotted" w:sz="4" w:space="4" w:color="7030A0"/>
+              <w:bottom w:val="dotted" w:sz="4" w:space="1" w:color="7030A0"/>
+              <w:right w:val="dotted" w:sz="4" w:space="4" w:color="7030A0"/>
+            </w:pBdr>
+            <w:shd w:val="clear" w:color="auto" w:fill="F2F2F2"/>
+            <w:ind w:hanging="360"/>
+          </w:pPr>
+        </w:pPrChange>
+      </w:pPr>
+      <w:ins w:id="367" w:author="Timothy McGuire" w:date="2025-12-04T18:37:00Z" w16du:dateUtc="2025-12-04T23:37:00Z">
+        <w:r>
+          <w:rPr>
+            <w:rFonts w:ascii="ProFontWindows" w:hAnsi="ProFontWindows" w:cs="Helvetica"/>
+            <w:noProof/>
+            <w:color w:val="000000"/>
+            <w:sz w:val="16"/>
+            <w:rPrChange w:id="368" w:author="Timothy McGuire" w:date="2025-12-04T18:38:00Z" w16du:dateUtc="2025-12-04T23:38:00Z">
+              <w:rPr>
+                <w:noProof/>
+              </w:rPr>
+            </w:rPrChange>
+          </w:rPr>
+          <w:tab/>
+          <w:t>name: “Bayview Yacht Club”,</w:t>
+        </w:r>
+      </w:ins>
+    </w:p>
+    <w:p>
+      <w:pPr>
+        <w:pBdr>
+          <w:top w:val="dotted" w:sz="4" w:space="1" w:color="7030A0"/>
+          <w:left w:val="dotted" w:sz="4" w:space="4" w:color="7030A0"/>
+          <w:bottom w:val="dotted" w:sz="4" w:space="1" w:color="7030A0"/>
+          <w:right w:val="dotted" w:sz="4" w:space="4" w:color="7030A0"/>
+        </w:pBdr>
+        <w:shd w:val="clear" w:color="auto" w:fill="F2F2F2"/>
+        <w:spacing w:after="0" w:line="240" w:lineRule="auto"/>
+        <w:ind w:left="360"/>
+        <w:rPr>
+          <w:ins w:id="369" w:author="Timothy McGuire" w:date="2025-12-04T18:37:00Z" w16du:dateUtc="2025-12-04T23:37:00Z"/>
+          <w:rFonts w:ascii="ProFontWindows" w:hAnsi="ProFontWindows" w:cs="Helvetica"/>
+          <w:noProof/>
+          <w:color w:val="000000"/>
+          <w:sz w:val="16"/>
+          <w:rPrChange w:id="370" w:author="Timothy McGuire" w:date="2025-12-04T18:38:00Z" w16du:dateUtc="2025-12-04T23:38:00Z">
+            <w:rPr>
+              <w:ins w:id="371" w:author="Timothy McGuire" w:date="2025-12-04T18:37:00Z" w16du:dateUtc="2025-12-04T23:37:00Z"/>
+              <w:noProof/>
+            </w:rPr>
+          </w:rPrChange>
+        </w:rPr>
+        <w:pPrChange w:id="372" w:author="Timothy McGuire" w:date="2025-12-04T18:38:00Z" w16du:dateUtc="2025-12-04T23:38:00Z">
+          <w:pPr>
+            <w:pStyle w:val="ListParagraph"/>
+            <w:numPr>
+              <w:numId w:val="1"/>
+            </w:numPr>
+            <w:pBdr>
+              <w:top w:val="dotted" w:sz="4" w:space="1" w:color="7030A0"/>
+              <w:left w:val="dotted" w:sz="4" w:space="4" w:color="7030A0"/>
+              <w:bottom w:val="dotted" w:sz="4" w:space="1" w:color="7030A0"/>
+              <w:right w:val="dotted" w:sz="4" w:space="4" w:color="7030A0"/>
+            </w:pBdr>
+            <w:shd w:val="clear" w:color="auto" w:fill="F2F2F2"/>
+            <w:ind w:hanging="360"/>
+          </w:pPr>
+        </w:pPrChange>
+      </w:pPr>
+      <w:ins w:id="373" w:author="Timothy McGuire" w:date="2025-12-04T18:37:00Z" w16du:dateUtc="2025-12-04T23:37:00Z">
+        <w:r>
+          <w:rPr>
+            <w:rFonts w:ascii="ProFontWindows" w:hAnsi="ProFontWindows" w:cs="Helvetica"/>
+            <w:noProof/>
+            <w:color w:val="000000"/>
+            <w:sz w:val="16"/>
+            <w:rPrChange w:id="374" w:author="Timothy McGuire" w:date="2025-12-04T18:38:00Z" w16du:dateUtc="2025-12-04T23:38:00Z">
+              <w:rPr>
+                <w:noProof/>
+              </w:rPr>
+            </w:rPrChange>
+          </w:rPr>
+          <w:tab/>
+          <w:t>code: “BYC”,</w:t>
+        </w:r>
+      </w:ins>
+    </w:p>
+    <w:p>
+      <w:pPr>
+        <w:pBdr>
+          <w:top w:val="dotted" w:sz="4" w:space="1" w:color="7030A0"/>
+          <w:left w:val="dotted" w:sz="4" w:space="4" w:color="7030A0"/>
+          <w:bottom w:val="dotted" w:sz="4" w:space="1" w:color="7030A0"/>
+          <w:right w:val="dotted" w:sz="4" w:space="4" w:color="7030A0"/>
+        </w:pBdr>
+        <w:shd w:val="clear" w:color="auto" w:fill="F2F2F2"/>
+        <w:spacing w:after="0" w:line="240" w:lineRule="auto"/>
+        <w:ind w:left="360"/>
+        <w:rPr>
+          <w:ins w:id="375" w:author="Timothy McGuire" w:date="2025-12-04T18:37:00Z" w16du:dateUtc="2025-12-04T23:37:00Z"/>
+          <w:rFonts w:ascii="ProFontWindows" w:hAnsi="ProFontWindows" w:cs="Helvetica"/>
+          <w:noProof/>
+          <w:color w:val="000000"/>
+          <w:sz w:val="16"/>
+          <w:rPrChange w:id="376" w:author="Timothy McGuire" w:date="2025-12-04T18:38:00Z" w16du:dateUtc="2025-12-04T23:38:00Z">
+            <w:rPr>
+              <w:ins w:id="377" w:author="Timothy McGuire" w:date="2025-12-04T18:37:00Z" w16du:dateUtc="2025-12-04T23:37:00Z"/>
+              <w:noProof/>
+            </w:rPr>
+          </w:rPrChange>
+        </w:rPr>
+        <w:pPrChange w:id="378" w:author="Timothy McGuire" w:date="2025-12-04T18:38:00Z" w16du:dateUtc="2025-12-04T23:38:00Z">
+          <w:pPr>
+            <w:pStyle w:val="ListParagraph"/>
+            <w:numPr>
+              <w:numId w:val="1"/>
+            </w:numPr>
+            <w:pBdr>
+              <w:top w:val="dotted" w:sz="4" w:space="1" w:color="7030A0"/>
+              <w:left w:val="dotted" w:sz="4" w:space="4" w:color="7030A0"/>
+              <w:bottom w:val="dotted" w:sz="4" w:space="1" w:color="7030A0"/>
+              <w:right w:val="dotted" w:sz="4" w:space="4" w:color="7030A0"/>
+            </w:pBdr>
+            <w:shd w:val="clear" w:color="auto" w:fill="F2F2F2"/>
+            <w:ind w:hanging="360"/>
+          </w:pPr>
+        </w:pPrChange>
+      </w:pPr>
+      <w:ins w:id="379" w:author="Timothy McGuire" w:date="2025-12-04T18:37:00Z" w16du:dateUtc="2025-12-04T23:37:00Z">
+        <w:r>
+          <w:rPr>
+            <w:rFonts w:ascii="ProFontWindows" w:hAnsi="ProFontWindows" w:cs="Helvetica"/>
+            <w:noProof/>
+            <w:color w:val="000000"/>
+            <w:sz w:val="16"/>
+            <w:rPrChange w:id="380" w:author="Timothy McGuire" w:date="2025-12-04T18:38:00Z" w16du:dateUtc="2025-12-04T23:38:00Z">
+              <w:rPr>
+                <w:noProof/>
+              </w:rPr>
+            </w:rPrChange>
+          </w:rPr>
+          <w:tab/>
+          <w:t>address: “…”</w:t>
+        </w:r>
+      </w:ins>
+    </w:p>
+    <w:p>
+      <w:pPr>
+        <w:pBdr>
+          <w:top w:val="dotted" w:sz="4" w:space="1" w:color="7030A0"/>
+          <w:left w:val="dotted" w:sz="4" w:space="4" w:color="7030A0"/>
+          <w:bottom w:val="dotted" w:sz="4" w:space="1" w:color="7030A0"/>
+          <w:right w:val="dotted" w:sz="4" w:space="4" w:color="7030A0"/>
+        </w:pBdr>
+        <w:shd w:val="clear" w:color="auto" w:fill="F2F2F2"/>
+        <w:spacing w:after="0" w:line="240" w:lineRule="auto"/>
+        <w:ind w:left="360"/>
+        <w:rPr>
+          <w:ins w:id="381" w:author="Timothy McGuire" w:date="2025-12-04T18:37:00Z" w16du:dateUtc="2025-12-04T23:37:00Z"/>
+          <w:rFonts w:ascii="ProFontWindows" w:hAnsi="ProFontWindows" w:cs="Helvetica"/>
+          <w:noProof/>
+          <w:color w:val="000000"/>
+          <w:sz w:val="16"/>
+          <w:rPrChange w:id="382" w:author="Timothy McGuire" w:date="2025-12-04T18:38:00Z" w16du:dateUtc="2025-12-04T23:38:00Z">
+            <w:rPr>
+              <w:ins w:id="383" w:author="Timothy McGuire" w:date="2025-12-04T18:37:00Z" w16du:dateUtc="2025-12-04T23:37:00Z"/>
+              <w:noProof/>
+            </w:rPr>
+          </w:rPrChange>
+        </w:rPr>
+        <w:pPrChange w:id="384" w:author="Timothy McGuire" w:date="2025-12-04T18:38:00Z" w16du:dateUtc="2025-12-04T23:38:00Z">
+          <w:pPr>
+            <w:pStyle w:val="ListParagraph"/>
+            <w:numPr>
+              <w:numId w:val="1"/>
+            </w:numPr>
+            <w:pBdr>
+              <w:top w:val="dotted" w:sz="4" w:space="1" w:color="7030A0"/>
+              <w:left w:val="dotted" w:sz="4" w:space="4" w:color="7030A0"/>
+              <w:bottom w:val="dotted" w:sz="4" w:space="1" w:color="7030A0"/>
+              <w:right w:val="dotted" w:sz="4" w:space="4" w:color="7030A0"/>
+            </w:pBdr>
+            <w:shd w:val="clear" w:color="auto" w:fill="F2F2F2"/>
+            <w:ind w:hanging="360"/>
+          </w:pPr>
+        </w:pPrChange>
+      </w:pPr>
+      <w:ins w:id="385" w:author="Timothy McGuire" w:date="2025-12-04T18:37:00Z" w16du:dateUtc="2025-12-04T23:37:00Z">
+        <w:r>
+          <w:rPr>
+            <w:rFonts w:ascii="ProFontWindows" w:hAnsi="ProFontWindows" w:cs="Helvetica"/>
+            <w:noProof/>
+            <w:color w:val="000000"/>
+            <w:sz w:val="16"/>
+            <w:rPrChange w:id="386" w:author="Timothy McGuire" w:date="2025-12-04T18:38:00Z" w16du:dateUtc="2025-12-04T23:38:00Z">
+              <w:rPr>
+                <w:noProof/>
+              </w:rPr>
+            </w:rPrChange>
+          </w:rPr>
+          <w:t>},</w:t>
+        </w:r>
+      </w:ins>
+    </w:p>
+    <w:p>
+      <w:pPr>
+        <w:pBdr>
+          <w:top w:val="dotted" w:sz="4" w:space="1" w:color="7030A0"/>
+          <w:left w:val="dotted" w:sz="4" w:space="4" w:color="7030A0"/>
+          <w:bottom w:val="dotted" w:sz="4" w:space="1" w:color="7030A0"/>
+          <w:right w:val="dotted" w:sz="4" w:space="4" w:color="7030A0"/>
+        </w:pBdr>
+        <w:shd w:val="clear" w:color="auto" w:fill="F2F2F2"/>
+        <w:spacing w:after="0" w:line="240" w:lineRule="auto"/>
+        <w:ind w:left="360"/>
+        <w:rPr>
+          <w:ins w:id="387" w:author="Timothy McGuire" w:date="2025-12-04T18:37:00Z" w16du:dateUtc="2025-12-04T23:37:00Z"/>
+          <w:rFonts w:ascii="ProFontWindows" w:hAnsi="ProFontWindows" w:cs="Helvetica"/>
+          <w:noProof/>
+          <w:color w:val="000000"/>
+          <w:sz w:val="16"/>
+          <w:rPrChange w:id="388" w:author="Timothy McGuire" w:date="2025-12-04T18:38:00Z" w16du:dateUtc="2025-12-04T23:38:00Z">
+            <w:rPr>
+              <w:ins w:id="389" w:author="Timothy McGuire" w:date="2025-12-04T18:37:00Z" w16du:dateUtc="2025-12-04T23:37:00Z"/>
+              <w:noProof/>
+            </w:rPr>
+          </w:rPrChange>
+        </w:rPr>
+        <w:pPrChange w:id="390" w:author="Timothy McGuire" w:date="2025-12-04T18:38:00Z" w16du:dateUtc="2025-12-04T23:38:00Z">
+          <w:pPr>
+            <w:pStyle w:val="ListParagraph"/>
+            <w:numPr>
+              <w:numId w:val="1"/>
+            </w:numPr>
+            <w:pBdr>
+              <w:top w:val="dotted" w:sz="4" w:space="1" w:color="7030A0"/>
+              <w:left w:val="dotted" w:sz="4" w:space="4" w:color="7030A0"/>
+              <w:bottom w:val="dotted" w:sz="4" w:space="1" w:color="7030A0"/>
+              <w:right w:val="dotted" w:sz="4" w:space="4" w:color="7030A0"/>
+            </w:pBdr>
+            <w:shd w:val="clear" w:color="auto" w:fill="F2F2F2"/>
+            <w:ind w:hanging="360"/>
+          </w:pPr>
+        </w:pPrChange>
+      </w:pPr>
+      <w:ins w:id="391" w:author="Timothy McGuire" w:date="2025-12-04T18:37:00Z" w16du:dateUtc="2025-12-04T23:37:00Z">
+        <w:r>
+          <w:rPr>
+            <w:rFonts w:ascii="ProFontWindows" w:hAnsi="ProFontWindows" w:cs="Helvetica"/>
+            <w:noProof/>
+            <w:color w:val="000000"/>
+            <w:sz w:val="16"/>
+            <w:rPrChange w:id="392" w:author="Timothy McGuire" w:date="2025-12-04T18:38:00Z" w16du:dateUtc="2025-12-04T23:38:00Z">
+              <w:rPr>
+                <w:noProof/>
+              </w:rPr>
+            </w:rPrChange>
+          </w:rPr>
+          <w:t>{</w:t>
+        </w:r>
+      </w:ins>
+    </w:p>
+    <w:p>
+      <w:pPr>
+        <w:pBdr>
+          <w:top w:val="dotted" w:sz="4" w:space="1" w:color="7030A0"/>
+          <w:left w:val="dotted" w:sz="4" w:space="4" w:color="7030A0"/>
+          <w:bottom w:val="dotted" w:sz="4" w:space="1" w:color="7030A0"/>
+          <w:right w:val="dotted" w:sz="4" w:space="4" w:color="7030A0"/>
+        </w:pBdr>
+        <w:shd w:val="clear" w:color="auto" w:fill="F2F2F2"/>
+        <w:spacing w:after="0" w:line="240" w:lineRule="auto"/>
+        <w:ind w:left="360"/>
+        <w:rPr>
+          <w:ins w:id="393" w:author="Timothy McGuire" w:date="2025-12-04T18:37:00Z" w16du:dateUtc="2025-12-04T23:37:00Z"/>
+          <w:rFonts w:ascii="ProFontWindows" w:hAnsi="ProFontWindows" w:cs="Helvetica"/>
+          <w:noProof/>
+          <w:color w:val="000000"/>
+          <w:sz w:val="16"/>
+          <w:rPrChange w:id="394" w:author="Timothy McGuire" w:date="2025-12-04T18:38:00Z" w16du:dateUtc="2025-12-04T23:38:00Z">
+            <w:rPr>
+              <w:ins w:id="395" w:author="Timothy McGuire" w:date="2025-12-04T18:37:00Z" w16du:dateUtc="2025-12-04T23:37:00Z"/>
+              <w:noProof/>
+            </w:rPr>
+          </w:rPrChange>
+        </w:rPr>
+        <w:pPrChange w:id="396" w:author="Timothy McGuire" w:date="2025-12-04T18:38:00Z" w16du:dateUtc="2025-12-04T23:38:00Z">
+          <w:pPr>
+            <w:pStyle w:val="ListParagraph"/>
+            <w:numPr>
+              <w:numId w:val="1"/>
+            </w:numPr>
+            <w:pBdr>
+              <w:top w:val="dotted" w:sz="4" w:space="1" w:color="7030A0"/>
+              <w:left w:val="dotted" w:sz="4" w:space="4" w:color="7030A0"/>
+              <w:bottom w:val="dotted" w:sz="4" w:space="1" w:color="7030A0"/>
+              <w:right w:val="dotted" w:sz="4" w:space="4" w:color="7030A0"/>
+            </w:pBdr>
+            <w:shd w:val="clear" w:color="auto" w:fill="F2F2F2"/>
+            <w:ind w:hanging="360"/>
+          </w:pPr>
+        </w:pPrChange>
+      </w:pPr>
+      <w:ins w:id="397" w:author="Timothy McGuire" w:date="2025-12-04T18:37:00Z" w16du:dateUtc="2025-12-04T23:37:00Z">
+        <w:r>
+          <w:rPr>
+            <w:rFonts w:ascii="ProFontWindows" w:hAnsi="ProFontWindows" w:cs="Helvetica"/>
+            <w:noProof/>
+            <w:color w:val="000000"/>
+            <w:sz w:val="16"/>
+            <w:rPrChange w:id="398" w:author="Timothy McGuire" w:date="2025-12-04T18:38:00Z" w16du:dateUtc="2025-12-04T23:38:00Z">
+              <w:rPr>
+                <w:noProof/>
+              </w:rPr>
+            </w:rPrChange>
+          </w:rPr>
+          <w:tab/>
+          <w:t>id: “club_1234567890…”,</w:t>
+        </w:r>
+      </w:ins>
+    </w:p>
+    <w:p>
+      <w:pPr>
+        <w:pBdr>
+          <w:top w:val="dotted" w:sz="4" w:space="1" w:color="7030A0"/>
+          <w:left w:val="dotted" w:sz="4" w:space="4" w:color="7030A0"/>
+          <w:bottom w:val="dotted" w:sz="4" w:space="1" w:color="7030A0"/>
+          <w:right w:val="dotted" w:sz="4" w:space="4" w:color="7030A0"/>
+        </w:pBdr>
+        <w:shd w:val="clear" w:color="auto" w:fill="F2F2F2"/>
+        <w:spacing w:after="0" w:line="240" w:lineRule="auto"/>
+        <w:ind w:left="360"/>
+        <w:rPr>
+          <w:ins w:id="399" w:author="Timothy McGuire" w:date="2025-12-04T18:37:00Z" w16du:dateUtc="2025-12-04T23:37:00Z"/>
+          <w:rFonts w:ascii="ProFontWindows" w:hAnsi="ProFontWindows" w:cs="Helvetica"/>
+          <w:noProof/>
+          <w:color w:val="000000"/>
+          <w:sz w:val="16"/>
+          <w:rPrChange w:id="400" w:author="Timothy McGuire" w:date="2025-12-04T18:38:00Z" w16du:dateUtc="2025-12-04T23:38:00Z">
+            <w:rPr>
+              <w:ins w:id="401" w:author="Timothy McGuire" w:date="2025-12-04T18:37:00Z" w16du:dateUtc="2025-12-04T23:37:00Z"/>
+              <w:noProof/>
+            </w:rPr>
+          </w:rPrChange>
+        </w:rPr>
+        <w:pPrChange w:id="402" w:author="Timothy McGuire" w:date="2025-12-04T18:38:00Z" w16du:dateUtc="2025-12-04T23:38:00Z">
+          <w:pPr>
+            <w:pStyle w:val="ListParagraph"/>
+            <w:numPr>
+              <w:numId w:val="1"/>
+            </w:numPr>
+            <w:pBdr>
+              <w:top w:val="dotted" w:sz="4" w:space="1" w:color="7030A0"/>
+              <w:left w:val="dotted" w:sz="4" w:space="4" w:color="7030A0"/>
+              <w:bottom w:val="dotted" w:sz="4" w:space="1" w:color="7030A0"/>
+              <w:right w:val="dotted" w:sz="4" w:space="4" w:color="7030A0"/>
+            </w:pBdr>
+            <w:shd w:val="clear" w:color="auto" w:fill="F2F2F2"/>
+            <w:ind w:hanging="360"/>
+          </w:pPr>
+        </w:pPrChange>
+      </w:pPr>
+      <w:ins w:id="403" w:author="Timothy McGuire" w:date="2025-12-04T18:37:00Z" w16du:dateUtc="2025-12-04T23:37:00Z">
+        <w:r>
+          <w:rPr>
+            <w:rFonts w:ascii="ProFontWindows" w:hAnsi="ProFontWindows" w:cs="Helvetica"/>
+            <w:noProof/>
+            <w:color w:val="000000"/>
+            <w:sz w:val="16"/>
+            <w:rPrChange w:id="404" w:author="Timothy McGuire" w:date="2025-12-04T18:38:00Z" w16du:dateUtc="2025-12-04T23:38:00Z">
+              <w:rPr>
+                <w:noProof/>
+              </w:rPr>
+            </w:rPrChange>
+          </w:rPr>
+          <w:tab/>
+          <w:t>key: “club_glyc”,</w:t>
+        </w:r>
+      </w:ins>
+    </w:p>
+    <w:p>
+      <w:pPr>
+        <w:pBdr>
+          <w:top w:val="dotted" w:sz="4" w:space="1" w:color="7030A0"/>
+          <w:left w:val="dotted" w:sz="4" w:space="4" w:color="7030A0"/>
+          <w:bottom w:val="dotted" w:sz="4" w:space="1" w:color="7030A0"/>
+          <w:right w:val="dotted" w:sz="4" w:space="4" w:color="7030A0"/>
+        </w:pBdr>
+        <w:shd w:val="clear" w:color="auto" w:fill="F2F2F2"/>
+        <w:spacing w:after="0" w:line="240" w:lineRule="auto"/>
+        <w:ind w:left="360"/>
+        <w:rPr>
+          <w:ins w:id="405" w:author="Timothy McGuire" w:date="2025-12-04T18:37:00Z" w16du:dateUtc="2025-12-04T23:37:00Z"/>
+          <w:rFonts w:ascii="ProFontWindows" w:hAnsi="ProFontWindows" w:cs="Helvetica"/>
+          <w:noProof/>
+          <w:color w:val="000000"/>
+          <w:sz w:val="16"/>
+          <w:rPrChange w:id="406" w:author="Timothy McGuire" w:date="2025-12-04T18:38:00Z" w16du:dateUtc="2025-12-04T23:38:00Z">
+            <w:rPr>
+              <w:ins w:id="407" w:author="Timothy McGuire" w:date="2025-12-04T18:37:00Z" w16du:dateUtc="2025-12-04T23:37:00Z"/>
+              <w:noProof/>
+            </w:rPr>
+          </w:rPrChange>
+        </w:rPr>
+        <w:pPrChange w:id="408" w:author="Timothy McGuire" w:date="2025-12-04T18:38:00Z" w16du:dateUtc="2025-12-04T23:38:00Z">
+          <w:pPr>
+            <w:pStyle w:val="ListParagraph"/>
+            <w:numPr>
+              <w:numId w:val="1"/>
+            </w:numPr>
+            <w:pBdr>
+              <w:top w:val="dotted" w:sz="4" w:space="1" w:color="7030A0"/>
+              <w:left w:val="dotted" w:sz="4" w:space="4" w:color="7030A0"/>
+              <w:bottom w:val="dotted" w:sz="4" w:space="1" w:color="7030A0"/>
+              <w:right w:val="dotted" w:sz="4" w:space="4" w:color="7030A0"/>
+            </w:pBdr>
+            <w:shd w:val="clear" w:color="auto" w:fill="F2F2F2"/>
+            <w:ind w:hanging="360"/>
+          </w:pPr>
+        </w:pPrChange>
+      </w:pPr>
+      <w:ins w:id="409" w:author="Timothy McGuire" w:date="2025-12-04T18:37:00Z" w16du:dateUtc="2025-12-04T23:37:00Z">
+        <w:r>
+          <w:rPr>
+            <w:rFonts w:ascii="ProFontWindows" w:hAnsi="ProFontWindows" w:cs="Helvetica"/>
+            <w:noProof/>
+            <w:color w:val="000000"/>
+            <w:sz w:val="16"/>
+            <w:rPrChange w:id="410" w:author="Timothy McGuire" w:date="2025-12-04T18:38:00Z" w16du:dateUtc="2025-12-04T23:38:00Z">
+              <w:rPr>
+                <w:noProof/>
+              </w:rPr>
+            </w:rPrChange>
+          </w:rPr>
+          <w:tab/>
+          <w:t>name: “Great Lakes Yacht Club”,</w:t>
+        </w:r>
+      </w:ins>
+    </w:p>
+    <w:p>
+      <w:pPr>
+        <w:pBdr>
+          <w:top w:val="dotted" w:sz="4" w:space="1" w:color="7030A0"/>
+          <w:left w:val="dotted" w:sz="4" w:space="4" w:color="7030A0"/>
+          <w:bottom w:val="dotted" w:sz="4" w:space="1" w:color="7030A0"/>
+          <w:right w:val="dotted" w:sz="4" w:space="4" w:color="7030A0"/>
+        </w:pBdr>
+        <w:shd w:val="clear" w:color="auto" w:fill="F2F2F2"/>
+        <w:spacing w:after="0" w:line="240" w:lineRule="auto"/>
+        <w:ind w:left="360"/>
+        <w:rPr>
+          <w:ins w:id="411" w:author="Timothy McGuire" w:date="2025-12-04T18:37:00Z" w16du:dateUtc="2025-12-04T23:37:00Z"/>
+          <w:rFonts w:ascii="ProFontWindows" w:hAnsi="ProFontWindows" w:cs="Helvetica"/>
+          <w:noProof/>
+          <w:color w:val="000000"/>
+          <w:sz w:val="16"/>
+          <w:rPrChange w:id="412" w:author="Timothy McGuire" w:date="2025-12-04T18:38:00Z" w16du:dateUtc="2025-12-04T23:38:00Z">
+            <w:rPr>
+              <w:ins w:id="413" w:author="Timothy McGuire" w:date="2025-12-04T18:37:00Z" w16du:dateUtc="2025-12-04T23:37:00Z"/>
+              <w:noProof/>
+            </w:rPr>
+          </w:rPrChange>
+        </w:rPr>
+        <w:pPrChange w:id="414" w:author="Timothy McGuire" w:date="2025-12-04T18:38:00Z" w16du:dateUtc="2025-12-04T23:38:00Z">
+          <w:pPr>
+            <w:pStyle w:val="ListParagraph"/>
+            <w:numPr>
+              <w:numId w:val="1"/>
+            </w:numPr>
+            <w:pBdr>
+              <w:top w:val="dotted" w:sz="4" w:space="1" w:color="7030A0"/>
+              <w:left w:val="dotted" w:sz="4" w:space="4" w:color="7030A0"/>
+              <w:bottom w:val="dotted" w:sz="4" w:space="1" w:color="7030A0"/>
+              <w:right w:val="dotted" w:sz="4" w:space="4" w:color="7030A0"/>
+            </w:pBdr>
+            <w:shd w:val="clear" w:color="auto" w:fill="F2F2F2"/>
+            <w:ind w:hanging="360"/>
+          </w:pPr>
+        </w:pPrChange>
+      </w:pPr>
+      <w:ins w:id="415" w:author="Timothy McGuire" w:date="2025-12-04T18:37:00Z" w16du:dateUtc="2025-12-04T23:37:00Z">
+        <w:r>
+          <w:rPr>
+            <w:rFonts w:ascii="ProFontWindows" w:hAnsi="ProFontWindows" w:cs="Helvetica"/>
+            <w:noProof/>
+            <w:color w:val="000000"/>
+            <w:sz w:val="16"/>
+            <w:rPrChange w:id="416" w:author="Timothy McGuire" w:date="2025-12-04T18:38:00Z" w16du:dateUtc="2025-12-04T23:38:00Z">
+              <w:rPr>
+                <w:noProof/>
+              </w:rPr>
+            </w:rPrChange>
+          </w:rPr>
+          <w:tab/>
+          <w:t>code: “GLYC”,</w:t>
+        </w:r>
+      </w:ins>
+    </w:p>
+    <w:p>
+      <w:pPr>
+        <w:pBdr>
+          <w:top w:val="dotted" w:sz="4" w:space="1" w:color="7030A0"/>
+          <w:left w:val="dotted" w:sz="4" w:space="4" w:color="7030A0"/>
+          <w:bottom w:val="dotted" w:sz="4" w:space="1" w:color="7030A0"/>
+          <w:right w:val="dotted" w:sz="4" w:space="4" w:color="7030A0"/>
+        </w:pBdr>
+        <w:shd w:val="clear" w:color="auto" w:fill="F2F2F2"/>
+        <w:spacing w:after="0" w:line="240" w:lineRule="auto"/>
+        <w:ind w:left="360"/>
+        <w:rPr>
+          <w:ins w:id="417" w:author="Timothy McGuire" w:date="2025-12-04T18:37:00Z" w16du:dateUtc="2025-12-04T23:37:00Z"/>
+          <w:rFonts w:ascii="ProFontWindows" w:hAnsi="ProFontWindows" w:cs="Helvetica"/>
+          <w:noProof/>
+          <w:color w:val="000000"/>
+          <w:sz w:val="16"/>
+          <w:rPrChange w:id="418" w:author="Timothy McGuire" w:date="2025-12-04T18:38:00Z" w16du:dateUtc="2025-12-04T23:38:00Z">
+            <w:rPr>
+              <w:ins w:id="419" w:author="Timothy McGuire" w:date="2025-12-04T18:37:00Z" w16du:dateUtc="2025-12-04T23:37:00Z"/>
+              <w:noProof/>
+            </w:rPr>
+          </w:rPrChange>
+        </w:rPr>
+        <w:pPrChange w:id="420" w:author="Timothy McGuire" w:date="2025-12-04T18:38:00Z" w16du:dateUtc="2025-12-04T23:38:00Z">
+          <w:pPr>
+            <w:pStyle w:val="ListParagraph"/>
+            <w:numPr>
+              <w:numId w:val="1"/>
+            </w:numPr>
+            <w:pBdr>
+              <w:top w:val="dotted" w:sz="4" w:space="1" w:color="7030A0"/>
+              <w:left w:val="dotted" w:sz="4" w:space="4" w:color="7030A0"/>
+              <w:bottom w:val="dotted" w:sz="4" w:space="1" w:color="7030A0"/>
+              <w:right w:val="dotted" w:sz="4" w:space="4" w:color="7030A0"/>
+            </w:pBdr>
+            <w:shd w:val="clear" w:color="auto" w:fill="F2F2F2"/>
+            <w:ind w:hanging="360"/>
+          </w:pPr>
+        </w:pPrChange>
+      </w:pPr>
+      <w:ins w:id="421" w:author="Timothy McGuire" w:date="2025-12-04T18:37:00Z" w16du:dateUtc="2025-12-04T23:37:00Z">
+        <w:r>
+          <w:rPr>
+            <w:rFonts w:ascii="ProFontWindows" w:hAnsi="ProFontWindows" w:cs="Helvetica"/>
+            <w:noProof/>
+            <w:color w:val="000000"/>
+            <w:sz w:val="16"/>
+            <w:rPrChange w:id="422" w:author="Timothy McGuire" w:date="2025-12-04T18:38:00Z" w16du:dateUtc="2025-12-04T23:38:00Z">
+              <w:rPr>
+                <w:noProof/>
+              </w:rPr>
+            </w:rPrChange>
+          </w:rPr>
+          <w:tab/>
+          <w:t>address: “…”</w:t>
+        </w:r>
+      </w:ins>
+    </w:p>
+    <w:p>
+      <w:pPr>
+        <w:pBdr>
+          <w:top w:val="dotted" w:sz="4" w:space="1" w:color="7030A0"/>
+          <w:left w:val="dotted" w:sz="4" w:space="4" w:color="7030A0"/>
+          <w:bottom w:val="dotted" w:sz="4" w:space="1" w:color="7030A0"/>
+          <w:right w:val="dotted" w:sz="4" w:space="4" w:color="7030A0"/>
+        </w:pBdr>
+        <w:shd w:val="clear" w:color="auto" w:fill="F2F2F2"/>
+        <w:spacing w:after="0" w:line="240" w:lineRule="auto"/>
+        <w:ind w:left="360"/>
+        <w:rPr>
+          <w:ins w:id="423" w:author="Timothy McGuire" w:date="2025-12-04T18:37:00Z" w16du:dateUtc="2025-12-04T23:37:00Z"/>
+          <w:rFonts w:ascii="ProFontWindows" w:hAnsi="ProFontWindows" w:cs="Helvetica"/>
+          <w:noProof/>
+          <w:color w:val="000000"/>
+          <w:sz w:val="16"/>
+          <w:rPrChange w:id="424" w:author="Timothy McGuire" w:date="2025-12-04T18:38:00Z" w16du:dateUtc="2025-12-04T23:38:00Z">
+            <w:rPr>
+              <w:ins w:id="425" w:author="Timothy McGuire" w:date="2025-12-04T18:37:00Z" w16du:dateUtc="2025-12-04T23:37:00Z"/>
+              <w:noProof/>
+            </w:rPr>
+          </w:rPrChange>
+        </w:rPr>
+        <w:pPrChange w:id="426" w:author="Timothy McGuire" w:date="2025-12-04T18:38:00Z" w16du:dateUtc="2025-12-04T23:38:00Z">
+          <w:pPr>
+            <w:pStyle w:val="ListParagraph"/>
+            <w:numPr>
+              <w:numId w:val="1"/>
+            </w:numPr>
+            <w:pBdr>
+              <w:top w:val="dotted" w:sz="4" w:space="1" w:color="7030A0"/>
+              <w:left w:val="dotted" w:sz="4" w:space="4" w:color="7030A0"/>
+              <w:bottom w:val="dotted" w:sz="4" w:space="1" w:color="7030A0"/>
+              <w:right w:val="dotted" w:sz="4" w:space="4" w:color="7030A0"/>
+            </w:pBdr>
+            <w:shd w:val="clear" w:color="auto" w:fill="F2F2F2"/>
+            <w:ind w:hanging="360"/>
+          </w:pPr>
+        </w:pPrChange>
+      </w:pPr>
+      <w:ins w:id="427" w:author="Timothy McGuire" w:date="2025-12-04T18:37:00Z" w16du:dateUtc="2025-12-04T23:37:00Z">
+        <w:r>
+          <w:rPr>
+            <w:rFonts w:ascii="ProFontWindows" w:hAnsi="ProFontWindows" w:cs="Helvetica"/>
+            <w:noProof/>
+            <w:color w:val="000000"/>
+            <w:sz w:val="16"/>
+            <w:rPrChange w:id="428" w:author="Timothy McGuire" w:date="2025-12-04T18:38:00Z" w16du:dateUtc="2025-12-04T23:38:00Z">
+              <w:rPr>
+                <w:noProof/>
+              </w:rPr>
+            </w:rPrChange>
+          </w:rPr>
+          <w:t>},</w:t>
+        </w:r>
+      </w:ins>
+    </w:p>
+    <w:p>
+      <w:pPr>
+        <w:pBdr>
+          <w:top w:val="dotted" w:sz="4" w:space="1" w:color="7030A0"/>
+          <w:left w:val="dotted" w:sz="4" w:space="4" w:color="7030A0"/>
+          <w:bottom w:val="dotted" w:sz="4" w:space="1" w:color="7030A0"/>
+          <w:right w:val="dotted" w:sz="4" w:space="4" w:color="7030A0"/>
+        </w:pBdr>
+        <w:shd w:val="clear" w:color="auto" w:fill="F2F2F2"/>
+        <w:spacing w:after="0" w:line="240" w:lineRule="auto"/>
+        <w:ind w:left="360"/>
+        <w:rPr>
+          <w:ins w:id="429" w:author="Timothy McGuire" w:date="2025-12-04T18:37:00Z" w16du:dateUtc="2025-12-04T23:37:00Z"/>
+          <w:rFonts w:ascii="ProFontWindows" w:hAnsi="ProFontWindows" w:cs="Helvetica"/>
+          <w:noProof/>
+          <w:color w:val="000000"/>
+          <w:sz w:val="16"/>
+          <w:rPrChange w:id="430" w:author="Timothy McGuire" w:date="2025-12-04T18:38:00Z" w16du:dateUtc="2025-12-04T23:38:00Z">
+            <w:rPr>
+              <w:ins w:id="431" w:author="Timothy McGuire" w:date="2025-12-04T18:37:00Z" w16du:dateUtc="2025-12-04T23:37:00Z"/>
+              <w:noProof/>
+            </w:rPr>
+          </w:rPrChange>
+        </w:rPr>
+        <w:pPrChange w:id="432" w:author="Timothy McGuire" w:date="2025-12-04T18:38:00Z" w16du:dateUtc="2025-12-04T23:38:00Z">
+          <w:pPr>
+            <w:pStyle w:val="ListParagraph"/>
+            <w:numPr>
+              <w:numId w:val="1"/>
+            </w:numPr>
+            <w:pBdr>
+              <w:top w:val="dotted" w:sz="4" w:space="1" w:color="7030A0"/>
+              <w:left w:val="dotted" w:sz="4" w:space="4" w:color="7030A0"/>
+              <w:bottom w:val="dotted" w:sz="4" w:space="1" w:color="7030A0"/>
+              <w:right w:val="dotted" w:sz="4" w:space="4" w:color="7030A0"/>
+            </w:pBdr>
+            <w:shd w:val="clear" w:color="auto" w:fill="F2F2F2"/>
+            <w:ind w:hanging="360"/>
+          </w:pPr>
+        </w:pPrChange>
+      </w:pPr>
+      <w:ins w:id="433" w:author="Timothy McGuire" w:date="2025-12-04T18:37:00Z" w16du:dateUtc="2025-12-04T23:37:00Z">
+        <w:r>
+          <w:rPr>
+            <w:rFonts w:ascii="ProFontWindows" w:hAnsi="ProFontWindows" w:cs="Helvetica"/>
+            <w:noProof/>
+            <w:color w:val="000000"/>
+            <w:sz w:val="16"/>
+            <w:rPrChange w:id="434" w:author="Timothy McGuire" w:date="2025-12-04T18:38:00Z" w16du:dateUtc="2025-12-04T23:38:00Z">
+              <w:rPr>
+                <w:noProof/>
+              </w:rPr>
+            </w:rPrChange>
+          </w:rPr>
+          <w:t>{</w:t>
+        </w:r>
+      </w:ins>
+    </w:p>
+    <w:p>
+      <w:pPr>
+        <w:pBdr>
+          <w:top w:val="dotted" w:sz="4" w:space="1" w:color="7030A0"/>
+          <w:left w:val="dotted" w:sz="4" w:space="4" w:color="7030A0"/>
+          <w:bottom w:val="dotted" w:sz="4" w:space="1" w:color="7030A0"/>
+          <w:right w:val="dotted" w:sz="4" w:space="4" w:color="7030A0"/>
+        </w:pBdr>
+        <w:shd w:val="clear" w:color="auto" w:fill="F2F2F2"/>
+        <w:spacing w:after="0" w:line="240" w:lineRule="auto"/>
+        <w:ind w:left="360"/>
+        <w:rPr>
+          <w:ins w:id="435" w:author="Timothy McGuire" w:date="2025-12-04T18:37:00Z" w16du:dateUtc="2025-12-04T23:37:00Z"/>
+          <w:rFonts w:ascii="ProFontWindows" w:hAnsi="ProFontWindows" w:cs="Helvetica"/>
+          <w:noProof/>
+          <w:color w:val="000000"/>
+          <w:sz w:val="16"/>
+          <w:rPrChange w:id="436" w:author="Timothy McGuire" w:date="2025-12-04T18:38:00Z" w16du:dateUtc="2025-12-04T23:38:00Z">
+            <w:rPr>
+              <w:ins w:id="437" w:author="Timothy McGuire" w:date="2025-12-04T18:37:00Z" w16du:dateUtc="2025-12-04T23:37:00Z"/>
+              <w:noProof/>
+            </w:rPr>
+          </w:rPrChange>
+        </w:rPr>
+        <w:pPrChange w:id="438" w:author="Timothy McGuire" w:date="2025-12-04T18:38:00Z" w16du:dateUtc="2025-12-04T23:38:00Z">
+          <w:pPr>
+            <w:pStyle w:val="ListParagraph"/>
+            <w:numPr>
+              <w:numId w:val="1"/>
+            </w:numPr>
+            <w:pBdr>
+              <w:top w:val="dotted" w:sz="4" w:space="1" w:color="7030A0"/>
+              <w:left w:val="dotted" w:sz="4" w:space="4" w:color="7030A0"/>
+              <w:bottom w:val="dotted" w:sz="4" w:space="1" w:color="7030A0"/>
+              <w:right w:val="dotted" w:sz="4" w:space="4" w:color="7030A0"/>
+            </w:pBdr>
+            <w:shd w:val="clear" w:color="auto" w:fill="F2F2F2"/>
+            <w:ind w:hanging="360"/>
+          </w:pPr>
+        </w:pPrChange>
+      </w:pPr>
+      <w:ins w:id="439" w:author="Timothy McGuire" w:date="2025-12-04T18:37:00Z" w16du:dateUtc="2025-12-04T23:37:00Z">
+        <w:r>
+          <w:rPr>
+            <w:rFonts w:ascii="ProFontWindows" w:hAnsi="ProFontWindows" w:cs="Helvetica"/>
+            <w:noProof/>
+            <w:color w:val="000000"/>
+            <w:sz w:val="16"/>
+            <w:rPrChange w:id="440" w:author="Timothy McGuire" w:date="2025-12-04T18:38:00Z" w16du:dateUtc="2025-12-04T23:38:00Z">
+              <w:rPr>
+                <w:noProof/>
+              </w:rPr>
+            </w:rPrChange>
+          </w:rPr>
+          <w:tab/>
+          <w:t>id: “club_1234567890…”,</w:t>
+        </w:r>
+      </w:ins>
+    </w:p>
+    <w:p>
+      <w:pPr>
+        <w:pBdr>
+          <w:top w:val="dotted" w:sz="4" w:space="1" w:color="7030A0"/>
+          <w:left w:val="dotted" w:sz="4" w:space="4" w:color="7030A0"/>
+          <w:bottom w:val="dotted" w:sz="4" w:space="1" w:color="7030A0"/>
+          <w:right w:val="dotted" w:sz="4" w:space="4" w:color="7030A0"/>
+        </w:pBdr>
+        <w:shd w:val="clear" w:color="auto" w:fill="F2F2F2"/>
+        <w:spacing w:after="0" w:line="240" w:lineRule="auto"/>
+        <w:ind w:left="360"/>
+        <w:rPr>
+          <w:ins w:id="441" w:author="Timothy McGuire" w:date="2025-12-04T18:37:00Z" w16du:dateUtc="2025-12-04T23:37:00Z"/>
+          <w:rFonts w:ascii="ProFontWindows" w:hAnsi="ProFontWindows" w:cs="Helvetica"/>
+          <w:noProof/>
+          <w:color w:val="000000"/>
+          <w:sz w:val="16"/>
+          <w:rPrChange w:id="442" w:author="Timothy McGuire" w:date="2025-12-04T18:38:00Z" w16du:dateUtc="2025-12-04T23:38:00Z">
+            <w:rPr>
+              <w:ins w:id="443" w:author="Timothy McGuire" w:date="2025-12-04T18:37:00Z" w16du:dateUtc="2025-12-04T23:37:00Z"/>
+              <w:noProof/>
+            </w:rPr>
+          </w:rPrChange>
+        </w:rPr>
+        <w:pPrChange w:id="444" w:author="Timothy McGuire" w:date="2025-12-04T18:38:00Z" w16du:dateUtc="2025-12-04T23:38:00Z">
+          <w:pPr>
+            <w:pStyle w:val="ListParagraph"/>
+            <w:numPr>
+              <w:numId w:val="1"/>
+            </w:numPr>
+            <w:pBdr>
+              <w:top w:val="dotted" w:sz="4" w:space="1" w:color="7030A0"/>
+              <w:left w:val="dotted" w:sz="4" w:space="4" w:color="7030A0"/>
+              <w:bottom w:val="dotted" w:sz="4" w:space="1" w:color="7030A0"/>
+              <w:right w:val="dotted" w:sz="4" w:space="4" w:color="7030A0"/>
+            </w:pBdr>
+            <w:shd w:val="clear" w:color="auto" w:fill="F2F2F2"/>
+            <w:ind w:hanging="360"/>
+          </w:pPr>
+        </w:pPrChange>
+      </w:pPr>
+      <w:ins w:id="445" w:author="Timothy McGuire" w:date="2025-12-04T18:37:00Z" w16du:dateUtc="2025-12-04T23:37:00Z">
+        <w:r>
+          <w:rPr>
+            <w:rFonts w:ascii="ProFontWindows" w:hAnsi="ProFontWindows" w:cs="Helvetica"/>
+            <w:noProof/>
+            <w:color w:val="000000"/>
+            <w:sz w:val="16"/>
+            <w:rPrChange w:id="446" w:author="Timothy McGuire" w:date="2025-12-04T18:38:00Z" w16du:dateUtc="2025-12-04T23:38:00Z">
+              <w:rPr>
+                <w:noProof/>
+              </w:rPr>
+            </w:rPrChange>
+          </w:rPr>
+          <w:tab/>
+          <w:t>key: “club_dyc_duluth”,</w:t>
+        </w:r>
+      </w:ins>
+    </w:p>
+    <w:p>
+      <w:pPr>
+        <w:pBdr>
+          <w:top w:val="dotted" w:sz="4" w:space="1" w:color="7030A0"/>
+          <w:left w:val="dotted" w:sz="4" w:space="4" w:color="7030A0"/>
+          <w:bottom w:val="dotted" w:sz="4" w:space="1" w:color="7030A0"/>
+          <w:right w:val="dotted" w:sz="4" w:space="4" w:color="7030A0"/>
+        </w:pBdr>
+        <w:shd w:val="clear" w:color="auto" w:fill="F2F2F2"/>
+        <w:spacing w:after="0" w:line="240" w:lineRule="auto"/>
+        <w:ind w:left="360"/>
+        <w:rPr>
+          <w:ins w:id="447" w:author="Timothy McGuire" w:date="2025-12-04T18:37:00Z" w16du:dateUtc="2025-12-04T23:37:00Z"/>
+          <w:rFonts w:ascii="ProFontWindows" w:hAnsi="ProFontWindows" w:cs="Helvetica"/>
+          <w:noProof/>
+          <w:color w:val="000000"/>
+          <w:sz w:val="16"/>
+          <w:rPrChange w:id="448" w:author="Timothy McGuire" w:date="2025-12-04T18:38:00Z" w16du:dateUtc="2025-12-04T23:38:00Z">
+            <w:rPr>
+              <w:ins w:id="449" w:author="Timothy McGuire" w:date="2025-12-04T18:37:00Z" w16du:dateUtc="2025-12-04T23:37:00Z"/>
+              <w:noProof/>
+            </w:rPr>
+          </w:rPrChange>
+        </w:rPr>
+        <w:pPrChange w:id="450" w:author="Timothy McGuire" w:date="2025-12-04T18:38:00Z" w16du:dateUtc="2025-12-04T23:38:00Z">
+          <w:pPr>
+            <w:pStyle w:val="ListParagraph"/>
+            <w:numPr>
+              <w:numId w:val="1"/>
+            </w:numPr>
+            <w:pBdr>
+              <w:top w:val="dotted" w:sz="4" w:space="1" w:color="7030A0"/>
+              <w:left w:val="dotted" w:sz="4" w:space="4" w:color="7030A0"/>
+              <w:bottom w:val="dotted" w:sz="4" w:space="1" w:color="7030A0"/>
+              <w:right w:val="dotted" w:sz="4" w:space="4" w:color="7030A0"/>
+            </w:pBdr>
+            <w:shd w:val="clear" w:color="auto" w:fill="F2F2F2"/>
+            <w:ind w:hanging="360"/>
+          </w:pPr>
+        </w:pPrChange>
+      </w:pPr>
+      <w:ins w:id="451" w:author="Timothy McGuire" w:date="2025-12-04T18:37:00Z" w16du:dateUtc="2025-12-04T23:37:00Z">
+        <w:r>
+          <w:rPr>
+            <w:rFonts w:ascii="ProFontWindows" w:hAnsi="ProFontWindows" w:cs="Helvetica"/>
+            <w:noProof/>
+            <w:color w:val="000000"/>
+            <w:sz w:val="16"/>
+            <w:rPrChange w:id="452" w:author="Timothy McGuire" w:date="2025-12-04T18:38:00Z" w16du:dateUtc="2025-12-04T23:38:00Z">
+              <w:rPr>
+                <w:noProof/>
+              </w:rPr>
+            </w:rPrChange>
+          </w:rPr>
+          <w:tab/>
+          <w:t>name: “Duluth Yacht Club”,</w:t>
+        </w:r>
+      </w:ins>
+    </w:p>
+    <w:p>
+      <w:pPr>
+        <w:pBdr>
+          <w:top w:val="dotted" w:sz="4" w:space="1" w:color="7030A0"/>
+          <w:left w:val="dotted" w:sz="4" w:space="4" w:color="7030A0"/>
+          <w:bottom w:val="dotted" w:sz="4" w:space="1" w:color="7030A0"/>
+          <w:right w:val="dotted" w:sz="4" w:space="4" w:color="7030A0"/>
+        </w:pBdr>
+        <w:shd w:val="clear" w:color="auto" w:fill="F2F2F2"/>
+        <w:spacing w:after="0" w:line="240" w:lineRule="auto"/>
+        <w:ind w:left="360"/>
+        <w:rPr>
+          <w:ins w:id="453" w:author="Timothy McGuire" w:date="2025-12-04T18:37:00Z" w16du:dateUtc="2025-12-04T23:37:00Z"/>
+          <w:rFonts w:ascii="ProFontWindows" w:hAnsi="ProFontWindows" w:cs="Helvetica"/>
+          <w:noProof/>
+          <w:color w:val="000000"/>
+          <w:sz w:val="16"/>
+          <w:rPrChange w:id="454" w:author="Timothy McGuire" w:date="2025-12-04T18:38:00Z" w16du:dateUtc="2025-12-04T23:38:00Z">
+            <w:rPr>
+              <w:ins w:id="455" w:author="Timothy McGuire" w:date="2025-12-04T18:37:00Z" w16du:dateUtc="2025-12-04T23:37:00Z"/>
+              <w:noProof/>
+            </w:rPr>
+          </w:rPrChange>
+        </w:rPr>
+        <w:pPrChange w:id="456" w:author="Timothy McGuire" w:date="2025-12-04T18:38:00Z" w16du:dateUtc="2025-12-04T23:38:00Z">
+          <w:pPr>
+            <w:pStyle w:val="ListParagraph"/>
+            <w:numPr>
+              <w:numId w:val="1"/>
+            </w:numPr>
+            <w:pBdr>
+              <w:top w:val="dotted" w:sz="4" w:space="1" w:color="7030A0"/>
+              <w:left w:val="dotted" w:sz="4" w:space="4" w:color="7030A0"/>
+              <w:bottom w:val="dotted" w:sz="4" w:space="1" w:color="7030A0"/>
+              <w:right w:val="dotted" w:sz="4" w:space="4" w:color="7030A0"/>
+            </w:pBdr>
+            <w:shd w:val="clear" w:color="auto" w:fill="F2F2F2"/>
+            <w:ind w:hanging="360"/>
+          </w:pPr>
+        </w:pPrChange>
+      </w:pPr>
+      <w:ins w:id="457" w:author="Timothy McGuire" w:date="2025-12-04T18:37:00Z" w16du:dateUtc="2025-12-04T23:37:00Z">
+        <w:r>
+          <w:rPr>
+            <w:rFonts w:ascii="ProFontWindows" w:hAnsi="ProFontWindows" w:cs="Helvetica"/>
+            <w:noProof/>
+            <w:color w:val="000000"/>
+            <w:sz w:val="16"/>
+            <w:rPrChange w:id="458" w:author="Timothy McGuire" w:date="2025-12-04T18:38:00Z" w16du:dateUtc="2025-12-04T23:38:00Z">
+              <w:rPr>
+                <w:noProof/>
+              </w:rPr>
+            </w:rPrChange>
+          </w:rPr>
+          <w:tab/>
+          <w:t>code: “DYC”,</w:t>
+        </w:r>
+      </w:ins>
+    </w:p>
+    <w:p>
+      <w:pPr>
+        <w:pBdr>
+          <w:top w:val="dotted" w:sz="4" w:space="1" w:color="7030A0"/>
+          <w:left w:val="dotted" w:sz="4" w:space="4" w:color="7030A0"/>
+          <w:bottom w:val="dotted" w:sz="4" w:space="1" w:color="7030A0"/>
+          <w:right w:val="dotted" w:sz="4" w:space="4" w:color="7030A0"/>
+        </w:pBdr>
+        <w:shd w:val="clear" w:color="auto" w:fill="F2F2F2"/>
+        <w:spacing w:after="0" w:line="240" w:lineRule="auto"/>
+        <w:ind w:left="360"/>
+        <w:rPr>
+          <w:ins w:id="459" w:author="Timothy McGuire" w:date="2025-12-04T18:37:00Z" w16du:dateUtc="2025-12-04T23:37:00Z"/>
+          <w:rFonts w:ascii="ProFontWindows" w:hAnsi="ProFontWindows" w:cs="Helvetica"/>
+          <w:noProof/>
+          <w:color w:val="000000"/>
+          <w:sz w:val="16"/>
+          <w:rPrChange w:id="460" w:author="Timothy McGuire" w:date="2025-12-04T18:38:00Z" w16du:dateUtc="2025-12-04T23:38:00Z">
+            <w:rPr>
+              <w:ins w:id="461" w:author="Timothy McGuire" w:date="2025-12-04T18:37:00Z" w16du:dateUtc="2025-12-04T23:37:00Z"/>
+              <w:noProof/>
+            </w:rPr>
+          </w:rPrChange>
+        </w:rPr>
+        <w:pPrChange w:id="462" w:author="Timothy McGuire" w:date="2025-12-04T18:38:00Z" w16du:dateUtc="2025-12-04T23:38:00Z">
+          <w:pPr>
+            <w:pStyle w:val="ListParagraph"/>
+            <w:numPr>
+              <w:numId w:val="1"/>
+            </w:numPr>
+            <w:pBdr>
+              <w:top w:val="dotted" w:sz="4" w:space="1" w:color="7030A0"/>
+              <w:left w:val="dotted" w:sz="4" w:space="4" w:color="7030A0"/>
+              <w:bottom w:val="dotted" w:sz="4" w:space="1" w:color="7030A0"/>
+              <w:right w:val="dotted" w:sz="4" w:space="4" w:color="7030A0"/>
+            </w:pBdr>
+            <w:shd w:val="clear" w:color="auto" w:fill="F2F2F2"/>
+            <w:ind w:hanging="360"/>
+          </w:pPr>
+        </w:pPrChange>
+      </w:pPr>
+      <w:ins w:id="463" w:author="Timothy McGuire" w:date="2025-12-04T18:37:00Z" w16du:dateUtc="2025-12-04T23:37:00Z">
+        <w:r>
+          <w:rPr>
+            <w:rFonts w:ascii="ProFontWindows" w:hAnsi="ProFontWindows" w:cs="Helvetica"/>
+            <w:noProof/>
+            <w:color w:val="000000"/>
+            <w:sz w:val="16"/>
+            <w:rPrChange w:id="464" w:author="Timothy McGuire" w:date="2025-12-04T18:38:00Z" w16du:dateUtc="2025-12-04T23:38:00Z">
+              <w:rPr>
+                <w:noProof/>
+              </w:rPr>
+            </w:rPrChange>
+          </w:rPr>
+          <w:tab/>
+          <w:t>address: “…”</w:t>
+        </w:r>
+      </w:ins>
+    </w:p>
+    <w:p>
+      <w:pPr>
+        <w:pBdr>
+          <w:top w:val="dotted" w:sz="4" w:space="1" w:color="7030A0"/>
+          <w:left w:val="dotted" w:sz="4" w:space="4" w:color="7030A0"/>
+          <w:bottom w:val="dotted" w:sz="4" w:space="1" w:color="7030A0"/>
+          <w:right w:val="dotted" w:sz="4" w:space="4" w:color="7030A0"/>
+        </w:pBdr>
+        <w:shd w:val="clear" w:color="auto" w:fill="F2F2F2"/>
+        <w:spacing w:after="0" w:line="240" w:lineRule="auto"/>
+        <w:ind w:left="360"/>
+        <w:rPr>
+          <w:ins w:id="465" w:author="Timothy McGuire" w:date="2025-12-04T18:37:00Z" w16du:dateUtc="2025-12-04T23:37:00Z"/>
+          <w:rFonts w:ascii="ProFontWindows" w:hAnsi="ProFontWindows" w:cs="Helvetica"/>
+          <w:noProof/>
+          <w:color w:val="000000"/>
+          <w:sz w:val="16"/>
+          <w:rPrChange w:id="466" w:author="Timothy McGuire" w:date="2025-12-04T18:38:00Z" w16du:dateUtc="2025-12-04T23:38:00Z">
+            <w:rPr>
+              <w:ins w:id="467" w:author="Timothy McGuire" w:date="2025-12-04T18:37:00Z" w16du:dateUtc="2025-12-04T23:37:00Z"/>
+              <w:noProof/>
+            </w:rPr>
+          </w:rPrChange>
+        </w:rPr>
+        <w:pPrChange w:id="468" w:author="Timothy McGuire" w:date="2025-12-04T18:38:00Z" w16du:dateUtc="2025-12-04T23:38:00Z">
+          <w:pPr>
+            <w:pStyle w:val="ListParagraph"/>
+            <w:numPr>
+              <w:numId w:val="1"/>
+            </w:numPr>
+            <w:pBdr>
+              <w:top w:val="dotted" w:sz="4" w:space="1" w:color="7030A0"/>
+              <w:left w:val="dotted" w:sz="4" w:space="4" w:color="7030A0"/>
+              <w:bottom w:val="dotted" w:sz="4" w:space="1" w:color="7030A0"/>
+              <w:right w:val="dotted" w:sz="4" w:space="4" w:color="7030A0"/>
+            </w:pBdr>
+            <w:shd w:val="clear" w:color="auto" w:fill="F2F2F2"/>
+            <w:ind w:hanging="360"/>
+          </w:pPr>
+        </w:pPrChange>
+      </w:pPr>
+      <w:ins w:id="469" w:author="Timothy McGuire" w:date="2025-12-04T18:37:00Z" w16du:dateUtc="2025-12-04T23:37:00Z">
+        <w:r>
+          <w:rPr>
+            <w:rFonts w:ascii="ProFontWindows" w:hAnsi="ProFontWindows" w:cs="Helvetica"/>
+            <w:noProof/>
+            <w:color w:val="000000"/>
+            <w:sz w:val="16"/>
+            <w:rPrChange w:id="470" w:author="Timothy McGuire" w:date="2025-12-04T18:38:00Z" w16du:dateUtc="2025-12-04T23:38:00Z">
+              <w:rPr>
+                <w:noProof/>
+              </w:rPr>
+            </w:rPrChange>
+          </w:rPr>
+          <w:t>}</w:t>
+        </w:r>
+      </w:ins>
+    </w:p>
+    <w:p>
+      <w:pPr>
+        <w:pBdr>
+          <w:top w:val="dotted" w:sz="4" w:space="1" w:color="7030A0"/>
+          <w:left w:val="dotted" w:sz="4" w:space="4" w:color="7030A0"/>
+          <w:bottom w:val="dotted" w:sz="4" w:space="1" w:color="7030A0"/>
+          <w:right w:val="dotted" w:sz="4" w:space="4" w:color="7030A0"/>
+        </w:pBdr>
+        <w:shd w:val="clear" w:color="auto" w:fill="F2F2F2"/>
+        <w:spacing w:after="0" w:line="240" w:lineRule="auto"/>
+        <w:ind w:left="360"/>
+        <w:rPr>
+          <w:ins w:id="471" w:author="Timothy McGuire" w:date="2025-12-04T18:37:00Z" w16du:dateUtc="2025-12-04T23:37:00Z"/>
+          <w:rFonts w:ascii="ProFontWindows" w:hAnsi="ProFontWindows" w:cs="Helvetica"/>
+          <w:noProof/>
+          <w:color w:val="000000"/>
+          <w:sz w:val="16"/>
+          <w:rPrChange w:id="472" w:author="Timothy McGuire" w:date="2025-12-04T18:38:00Z" w16du:dateUtc="2025-12-04T23:38:00Z">
+            <w:rPr>
+              <w:ins w:id="473" w:author="Timothy McGuire" w:date="2025-12-04T18:37:00Z" w16du:dateUtc="2025-12-04T23:37:00Z"/>
+              <w:noProof/>
+            </w:rPr>
+          </w:rPrChange>
+        </w:rPr>
+        <w:pPrChange w:id="474" w:author="Timothy McGuire" w:date="2025-12-04T18:38:00Z" w16du:dateUtc="2025-12-04T23:38:00Z">
+          <w:pPr>
+            <w:pStyle w:val="ListParagraph"/>
+            <w:numPr>
+              <w:numId w:val="1"/>
+            </w:numPr>
+            <w:pBdr>
+              <w:top w:val="dotted" w:sz="4" w:space="1" w:color="7030A0"/>
+              <w:left w:val="dotted" w:sz="4" w:space="4" w:color="7030A0"/>
+              <w:bottom w:val="dotted" w:sz="4" w:space="1" w:color="7030A0"/>
+              <w:right w:val="dotted" w:sz="4" w:space="4" w:color="7030A0"/>
+            </w:pBdr>
+            <w:shd w:val="clear" w:color="auto" w:fill="F2F2F2"/>
+            <w:ind w:hanging="360"/>
+          </w:pPr>
+        </w:pPrChange>
+      </w:pPr>
+    </w:p>
+    <w:p>
+      <w:pPr>
+        <w:pBdr>
+          <w:top w:val="dotted" w:sz="4" w:space="1" w:color="7030A0"/>
+          <w:left w:val="dotted" w:sz="4" w:space="4" w:color="7030A0"/>
+          <w:bottom w:val="dotted" w:sz="4" w:space="1" w:color="7030A0"/>
+          <w:right w:val="dotted" w:sz="4" w:space="4" w:color="7030A0"/>
+        </w:pBdr>
+        <w:shd w:val="clear" w:color="auto" w:fill="F2F2F2"/>
+        <w:spacing w:after="0" w:line="240" w:lineRule="auto"/>
+        <w:ind w:left="360"/>
+        <w:rPr>
+          <w:ins w:id="475" w:author="Timothy McGuire" w:date="2025-12-04T18:37:00Z" w16du:dateUtc="2025-12-04T23:37:00Z"/>
+          <w:rFonts w:ascii="ProFontWindows" w:hAnsi="ProFontWindows" w:cs="Helvetica"/>
+          <w:noProof/>
+          <w:color w:val="000000"/>
+          <w:sz w:val="16"/>
+          <w:rPrChange w:id="476" w:author="Timothy McGuire" w:date="2025-12-04T18:38:00Z" w16du:dateUtc="2025-12-04T23:38:00Z">
+            <w:rPr>
+              <w:ins w:id="477" w:author="Timothy McGuire" w:date="2025-12-04T18:37:00Z" w16du:dateUtc="2025-12-04T23:37:00Z"/>
+              <w:noProof/>
+            </w:rPr>
+          </w:rPrChange>
+        </w:rPr>
+        <w:pPrChange w:id="478" w:author="Timothy McGuire" w:date="2025-12-04T18:38:00Z" w16du:dateUtc="2025-12-04T23:38:00Z">
+          <w:pPr>
+            <w:pStyle w:val="ListParagraph"/>
+            <w:numPr>
+              <w:numId w:val="1"/>
+            </w:numPr>
+            <w:pBdr>
+              <w:top w:val="dotted" w:sz="4" w:space="1" w:color="7030A0"/>
+              <w:left w:val="dotted" w:sz="4" w:space="4" w:color="7030A0"/>
+              <w:bottom w:val="dotted" w:sz="4" w:space="1" w:color="7030A0"/>
+              <w:right w:val="dotted" w:sz="4" w:space="4" w:color="7030A0"/>
+            </w:pBdr>
+            <w:shd w:val="clear" w:color="auto" w:fill="F2F2F2"/>
+            <w:ind w:hanging="360"/>
+          </w:pPr>
+        </w:pPrChange>
+      </w:pPr>
+    </w:p>
+    <w:p>
+      <w:pPr>
+        <w:pBdr>
+          <w:top w:val="dotted" w:sz="4" w:space="1" w:color="7030A0"/>
+          <w:left w:val="dotted" w:sz="4" w:space="4" w:color="7030A0"/>
+          <w:bottom w:val="dotted" w:sz="4" w:space="1" w:color="7030A0"/>
+          <w:right w:val="dotted" w:sz="4" w:space="4" w:color="7030A0"/>
+        </w:pBdr>
+        <w:shd w:val="clear" w:color="auto" w:fill="F2F2F2"/>
+        <w:spacing w:after="0" w:line="240" w:lineRule="auto"/>
+        <w:ind w:left="360"/>
+        <w:rPr>
+          <w:ins w:id="479" w:author="Timothy McGuire" w:date="2025-12-04T18:37:00Z" w16du:dateUtc="2025-12-04T23:37:00Z"/>
+          <w:rFonts w:ascii="ProFontWindows" w:hAnsi="ProFontWindows" w:cs="Helvetica"/>
+          <w:noProof/>
+          <w:color w:val="000000"/>
+          <w:sz w:val="16"/>
+          <w:rPrChange w:id="480" w:author="Timothy McGuire" w:date="2025-12-04T18:38:00Z" w16du:dateUtc="2025-12-04T23:38:00Z">
+            <w:rPr>
+              <w:ins w:id="481" w:author="Timothy McGuire" w:date="2025-12-04T18:37:00Z" w16du:dateUtc="2025-12-04T23:37:00Z"/>
+              <w:noProof/>
+            </w:rPr>
+          </w:rPrChange>
+        </w:rPr>
+        <w:pPrChange w:id="482" w:author="Timothy McGuire" w:date="2025-12-04T18:38:00Z" w16du:dateUtc="2025-12-04T23:38:00Z">
+          <w:pPr>
+            <w:pStyle w:val="ListParagraph"/>
+            <w:numPr>
+              <w:numId w:val="1"/>
+            </w:numPr>
+            <w:pBdr>
+              <w:top w:val="dotted" w:sz="4" w:space="1" w:color="7030A0"/>
+              <w:left w:val="dotted" w:sz="4" w:space="4" w:color="7030A0"/>
+              <w:bottom w:val="dotted" w:sz="4" w:space="1" w:color="7030A0"/>
+              <w:right w:val="dotted" w:sz="4" w:space="4" w:color="7030A0"/>
+            </w:pBdr>
+            <w:shd w:val="clear" w:color="auto" w:fill="F2F2F2"/>
+            <w:ind w:hanging="360"/>
+          </w:pPr>
+        </w:pPrChange>
+      </w:pPr>
+    </w:p>
+    <w:p>
+      <w:pPr>
+        <w:pBdr>
+          <w:top w:val="dotted" w:sz="4" w:space="1" w:color="7030A0"/>
+          <w:left w:val="dotted" w:sz="4" w:space="4" w:color="7030A0"/>
+          <w:bottom w:val="dotted" w:sz="4" w:space="1" w:color="7030A0"/>
+          <w:right w:val="dotted" w:sz="4" w:space="4" w:color="7030A0"/>
+        </w:pBdr>
+        <w:shd w:val="clear" w:color="auto" w:fill="F2F2F2"/>
+        <w:spacing w:after="0" w:line="240" w:lineRule="auto"/>
+        <w:ind w:left="360"/>
+        <w:rPr>
+          <w:ins w:id="483" w:author="Timothy McGuire" w:date="2025-12-04T18:37:00Z" w16du:dateUtc="2025-12-04T23:37:00Z"/>
+          <w:rFonts w:ascii="ProFontWindows" w:hAnsi="ProFontWindows" w:cs="Helvetica"/>
+          <w:noProof/>
+          <w:color w:val="000000"/>
+          <w:sz w:val="16"/>
+          <w:rPrChange w:id="484" w:author="Timothy McGuire" w:date="2025-12-04T18:38:00Z" w16du:dateUtc="2025-12-04T23:38:00Z">
+            <w:rPr>
+              <w:ins w:id="485" w:author="Timothy McGuire" w:date="2025-12-04T18:37:00Z" w16du:dateUtc="2025-12-04T23:37:00Z"/>
+              <w:noProof/>
+            </w:rPr>
+          </w:rPrChange>
+        </w:rPr>
+        <w:pPrChange w:id="486" w:author="Timothy McGuire" w:date="2025-12-04T18:38:00Z" w16du:dateUtc="2025-12-04T23:38:00Z">
+          <w:pPr>
+            <w:pStyle w:val="ListParagraph"/>
+            <w:numPr>
+              <w:numId w:val="1"/>
+            </w:numPr>
+            <w:pBdr>
+              <w:top w:val="dotted" w:sz="4" w:space="1" w:color="7030A0"/>
+              <w:left w:val="dotted" w:sz="4" w:space="4" w:color="7030A0"/>
+              <w:bottom w:val="dotted" w:sz="4" w:space="1" w:color="7030A0"/>
+              <w:right w:val="dotted" w:sz="4" w:space="4" w:color="7030A0"/>
+            </w:pBdr>
+            <w:shd w:val="clear" w:color="auto" w:fill="F2F2F2"/>
+            <w:ind w:hanging="360"/>
+          </w:pPr>
+        </w:pPrChange>
+      </w:pPr>
+    </w:p>
+    <w:p>
+      <w:pPr>
+        <w:pBdr>
+          <w:top w:val="dotted" w:sz="4" w:space="1" w:color="7030A0"/>
+          <w:left w:val="dotted" w:sz="4" w:space="4" w:color="7030A0"/>
+          <w:bottom w:val="dotted" w:sz="4" w:space="1" w:color="7030A0"/>
+          <w:right w:val="dotted" w:sz="4" w:space="4" w:color="7030A0"/>
+        </w:pBdr>
+        <w:shd w:val="clear" w:color="auto" w:fill="F2F2F2"/>
+        <w:spacing w:after="0" w:line="240" w:lineRule="auto"/>
+        <w:ind w:left="360"/>
+        <w:rPr>
+          <w:ins w:id="487" w:author="Timothy McGuire" w:date="2025-12-04T18:37:00Z" w16du:dateUtc="2025-12-04T23:37:00Z"/>
+          <w:rFonts w:ascii="ProFontWindows" w:hAnsi="ProFontWindows" w:cs="Helvetica"/>
+          <w:noProof/>
+          <w:color w:val="000000"/>
+          <w:sz w:val="16"/>
+          <w:rPrChange w:id="488" w:author="Timothy McGuire" w:date="2025-12-04T18:38:00Z" w16du:dateUtc="2025-12-04T23:38:00Z">
+            <w:rPr>
+              <w:ins w:id="489" w:author="Timothy McGuire" w:date="2025-12-04T18:37:00Z" w16du:dateUtc="2025-12-04T23:37:00Z"/>
+              <w:noProof/>
+            </w:rPr>
+          </w:rPrChange>
+        </w:rPr>
+        <w:pPrChange w:id="490" w:author="Timothy McGuire" w:date="2025-12-04T18:38:00Z" w16du:dateUtc="2025-12-04T23:38:00Z">
+          <w:pPr>
+            <w:pStyle w:val="ListParagraph"/>
+            <w:numPr>
+              <w:numId w:val="1"/>
+            </w:numPr>
+            <w:pBdr>
+              <w:top w:val="dotted" w:sz="4" w:space="1" w:color="7030A0"/>
+              <w:left w:val="dotted" w:sz="4" w:space="4" w:color="7030A0"/>
+              <w:bottom w:val="dotted" w:sz="4" w:space="1" w:color="7030A0"/>
+              <w:right w:val="dotted" w:sz="4" w:space="4" w:color="7030A0"/>
+            </w:pBdr>
+            <w:shd w:val="clear" w:color="auto" w:fill="F2F2F2"/>
+            <w:ind w:hanging="360"/>
+          </w:pPr>
+        </w:pPrChange>
+      </w:pPr>
+    </w:p>
+    <w:p>
+      <w:pPr>
+        <w:pBdr>
+          <w:top w:val="dotted" w:sz="4" w:space="1" w:color="7030A0"/>
+          <w:left w:val="dotted" w:sz="4" w:space="4" w:color="7030A0"/>
+          <w:bottom w:val="dotted" w:sz="4" w:space="1" w:color="7030A0"/>
+          <w:right w:val="dotted" w:sz="4" w:space="4" w:color="7030A0"/>
+        </w:pBdr>
+        <w:shd w:val="clear" w:color="auto" w:fill="F2F2F2"/>
+        <w:spacing w:after="0" w:line="240" w:lineRule="auto"/>
+        <w:ind w:left="360"/>
+        <w:rPr>
+          <w:ins w:id="491" w:author="Timothy McGuire" w:date="2025-12-04T18:37:00Z" w16du:dateUtc="2025-12-04T23:37:00Z"/>
+          <w:rFonts w:ascii="ProFontWindows" w:hAnsi="ProFontWindows" w:cs="Helvetica"/>
+          <w:noProof/>
+          <w:color w:val="000000"/>
+          <w:sz w:val="16"/>
+          <w:rPrChange w:id="492" w:author="Timothy McGuire" w:date="2025-12-04T18:38:00Z" w16du:dateUtc="2025-12-04T23:38:00Z">
+            <w:rPr>
+              <w:ins w:id="493" w:author="Timothy McGuire" w:date="2025-12-04T18:37:00Z" w16du:dateUtc="2025-12-04T23:37:00Z"/>
+              <w:noProof/>
+            </w:rPr>
+          </w:rPrChange>
+        </w:rPr>
+        <w:pPrChange w:id="494" w:author="Timothy McGuire" w:date="2025-12-04T18:38:00Z" w16du:dateUtc="2025-12-04T23:38:00Z">
+          <w:pPr>
+            <w:pStyle w:val="ListParagraph"/>
+            <w:numPr>
+              <w:numId w:val="1"/>
+            </w:numPr>
+            <w:pBdr>
+              <w:top w:val="dotted" w:sz="4" w:space="1" w:color="7030A0"/>
+              <w:left w:val="dotted" w:sz="4" w:space="4" w:color="7030A0"/>
+              <w:bottom w:val="dotted" w:sz="4" w:space="1" w:color="7030A0"/>
+              <w:right w:val="dotted" w:sz="4" w:space="4" w:color="7030A0"/>
+            </w:pBdr>
+            <w:shd w:val="clear" w:color="auto" w:fill="F2F2F2"/>
+            <w:ind w:hanging="360"/>
+          </w:pPr>
+        </w:pPrChange>
+      </w:pPr>
+    </w:p>
+    <w:p>
+      <w:pPr>
+        <w:pBdr>
+          <w:top w:val="dotted" w:sz="4" w:space="1" w:color="7030A0"/>
+          <w:left w:val="dotted" w:sz="4" w:space="4" w:color="7030A0"/>
+          <w:bottom w:val="dotted" w:sz="4" w:space="1" w:color="7030A0"/>
+          <w:right w:val="dotted" w:sz="4" w:space="4" w:color="7030A0"/>
+        </w:pBdr>
+        <w:shd w:val="clear" w:color="auto" w:fill="F2F2F2"/>
+        <w:spacing w:after="0" w:line="240" w:lineRule="auto"/>
+        <w:ind w:left="360"/>
+        <w:rPr>
+          <w:ins w:id="495" w:author="Timothy McGuire" w:date="2025-12-04T18:37:00Z" w16du:dateUtc="2025-12-04T23:37:00Z"/>
+          <w:rFonts w:ascii="ProFontWindows" w:hAnsi="ProFontWindows" w:cs="Helvetica"/>
+          <w:noProof/>
+          <w:color w:val="000000"/>
+          <w:sz w:val="16"/>
+          <w:rPrChange w:id="496" w:author="Timothy McGuire" w:date="2025-12-04T18:38:00Z" w16du:dateUtc="2025-12-04T23:38:00Z">
+            <w:rPr>
+              <w:ins w:id="497" w:author="Timothy McGuire" w:date="2025-12-04T18:37:00Z" w16du:dateUtc="2025-12-04T23:37:00Z"/>
+              <w:noProof/>
+            </w:rPr>
+          </w:rPrChange>
+        </w:rPr>
+        <w:pPrChange w:id="498" w:author="Timothy McGuire" w:date="2025-12-04T18:38:00Z" w16du:dateUtc="2025-12-04T23:38:00Z">
+          <w:pPr>
+            <w:pStyle w:val="ListParagraph"/>
+            <w:numPr>
+              <w:numId w:val="1"/>
+            </w:numPr>
+            <w:pBdr>
+              <w:top w:val="dotted" w:sz="4" w:space="1" w:color="7030A0"/>
+              <w:left w:val="dotted" w:sz="4" w:space="4" w:color="7030A0"/>
+              <w:bottom w:val="dotted" w:sz="4" w:space="1" w:color="7030A0"/>
+              <w:right w:val="dotted" w:sz="4" w:space="4" w:color="7030A0"/>
+            </w:pBdr>
+            <w:shd w:val="clear" w:color="auto" w:fill="F2F2F2"/>
+            <w:ind w:hanging="360"/>
+          </w:pPr>
+        </w:pPrChange>
+      </w:pPr>
+    </w:p>
+    <w:p>
+      <w:pPr>
+        <w:pBdr>
+          <w:top w:val="dotted" w:sz="4" w:space="1" w:color="7030A0"/>
+          <w:left w:val="dotted" w:sz="4" w:space="4" w:color="7030A0"/>
+          <w:bottom w:val="dotted" w:sz="4" w:space="1" w:color="7030A0"/>
+          <w:right w:val="dotted" w:sz="4" w:space="4" w:color="7030A0"/>
+        </w:pBdr>
+        <w:shd w:val="clear" w:color="auto" w:fill="F2F2F2"/>
+        <w:ind w:left="360"/>
+        <w:rPr>
+          <w:ins w:id="499" w:author="Timothy McGuire" w:date="2025-12-04T18:37:00Z" w16du:dateUtc="2025-12-04T23:37:00Z"/>
+          <w:rFonts w:ascii="ProFontWindows" w:hAnsi="ProFontWindows"/>
+          <w:noProof/>
+          <w:sz w:val="16"/>
+          <w:rPrChange w:id="500" w:author="Timothy McGuire" w:date="2025-12-04T18:38:00Z" w16du:dateUtc="2025-12-04T23:38:00Z">
+            <w:rPr>
+              <w:ins w:id="501" w:author="Timothy McGuire" w:date="2025-12-04T18:37:00Z" w16du:dateUtc="2025-12-04T23:37:00Z"/>
+              <w:noProof/>
+            </w:rPr>
+          </w:rPrChange>
+        </w:rPr>
+        <w:pPrChange w:id="502" w:author="Timothy McGuire" w:date="2025-12-04T18:38:00Z" w16du:dateUtc="2025-12-04T23:38:00Z">
+          <w:pPr>
+            <w:pStyle w:val="ListParagraph"/>
+            <w:numPr>
+              <w:numId w:val="1"/>
+            </w:numPr>
+            <w:pBdr>
+              <w:top w:val="dotted" w:sz="4" w:space="1" w:color="7030A0"/>
+              <w:left w:val="dotted" w:sz="4" w:space="4" w:color="7030A0"/>
+              <w:bottom w:val="dotted" w:sz="4" w:space="1" w:color="7030A0"/>
+              <w:right w:val="dotted" w:sz="4" w:space="4" w:color="7030A0"/>
+            </w:pBdr>
+            <w:shd w:val="clear" w:color="auto" w:fill="F2F2F2"/>
+            <w:ind w:hanging="360"/>
+          </w:pPr>
+        </w:pPrChange>
+      </w:pPr>
+    </w:p>
+    <w:p>
+      <w:pPr>
+        <w:rPr>
+          <w:ins w:id="503" w:author="Timothy McGuire" w:date="2025-12-04T18:37:00Z" w16du:dateUtc="2025-12-04T23:37:00Z"/>
+          <w:noProof/>
+        </w:rPr>
+        <w:pPrChange w:id="504" w:author="Timothy McGuire" w:date="2025-12-04T18:38:00Z" w16du:dateUtc="2025-12-04T23:38:00Z">
+          <w:pPr>
+            <w:pStyle w:val="ListParagraph"/>
+            <w:numPr>
+              <w:numId w:val="1"/>
+            </w:numPr>
+            <w:pBdr>
+              <w:top w:val="dotted" w:sz="4" w:space="1" w:color="7030A0"/>
+              <w:left w:val="dotted" w:sz="4" w:space="4" w:color="7030A0"/>
+              <w:bottom w:val="dotted" w:sz="4" w:space="1" w:color="7030A0"/>
+              <w:right w:val="dotted" w:sz="4" w:space="4" w:color="7030A0"/>
+            </w:pBdr>
+            <w:shd w:val="clear" w:color="auto" w:fill="F2F2F2"/>
+            <w:ind w:hanging="360"/>
+          </w:pPr>
+        </w:pPrChange>
+      </w:pPr>
+      <w:ins w:id="505" w:author="Timothy McGuire" w:date="2025-12-04T18:37:00Z" w16du:dateUtc="2025-12-04T23:37:00Z">
+        <w:r>
+          <w:rPr>
+            <w:noProof/>
+          </w:rPr>
+          <w:br w:type="page"/>
+        </w:r>
+      </w:ins>
+    </w:p>
+    <w:p>
+      <w:pPr>
+        <w:rPr>
+          <w:ins w:id="506" w:author="Timothy McGuire" w:date="2025-12-04T18:48:00Z" w16du:dateUtc="2025-12-04T23:48:00Z"/>
           <w:rFonts w:ascii="Tahoma" w:hAnsi="Tahoma" w:cs="Tahoma"/>
           <w:b/>
           <w:sz w:val="24"/>
           <w:szCs w:val="24"/>
         </w:rPr>
       </w:pPr>
-      <w:ins w:id="260" w:author="Timothy McGuire" w:date="2025-11-11T15:08:00Z" w16du:dateUtc="2025-11-11T20:08:00Z">
+      <w:ins w:id="507" w:author="Timothy McGuire" w:date="2025-12-04T18:47:00Z" w16du:dateUtc="2025-12-04T23:47:00Z">
+        <w:r>
+          <w:rPr>
+            <w:rFonts w:ascii="Helvetica" w:eastAsia="Times New Roman" w:hAnsi="Helvetica"/>
+            <w:noProof/>
+            <w:color w:val="333333"/>
+          </w:rPr>
+          <w:lastRenderedPageBreak/>
+          <w:drawing>
+            <wp:inline distT="0" distB="0" distL="0" distR="0" wp14:anchorId="35E186E1" wp14:editId="1FF5DAEF">
+              <wp:extent cx="5831285" cy="7614954"/>
+              <wp:effectExtent l="0" t="0" r="0" b="5080"/>
+              <wp:docPr id="1664529909" name="Picture 1" descr="A list of a sports club&#10;&#10;AI-generated content may be incorrect."/>
+              <wp:cNvGraphicFramePr>
+                <a:graphicFrameLocks xmlns:a="http://schemas.openxmlformats.org/drawingml/2006/main" noChangeAspect="1"/>
+              </wp:cNvGraphicFramePr>
+              <a:graphic xmlns:a="http://schemas.openxmlformats.org/drawingml/2006/main">
+                <a:graphicData uri="http://schemas.openxmlformats.org/drawingml/2006/picture">
+                  <pic:pic xmlns:pic="http://schemas.openxmlformats.org/drawingml/2006/picture">
+                    <pic:nvPicPr>
+                      <pic:cNvPr id="1664529909" name="Picture 1" descr="A list of a sports club&#10;&#10;AI-generated content may be incorrect."/>
+                      <pic:cNvPicPr>
+                        <a:picLocks noChangeAspect="1" noChangeArrowheads="1"/>
+                      </pic:cNvPicPr>
+                    </pic:nvPicPr>
+                    <pic:blipFill>
+                      <a:blip r:embed="rId7" r:link="rId8">
+                        <a:extLst>
+                          <a:ext uri="{28A0092B-C50C-407E-A947-70E740481C1C}">
+                            <a14:useLocalDpi xmlns:a14="http://schemas.microsoft.com/office/drawing/2010/main" val="0"/>
+                          </a:ext>
+                        </a:extLst>
+                      </a:blip>
+                      <a:srcRect/>
+                      <a:stretch>
+                        <a:fillRect/>
+                      </a:stretch>
+                    </pic:blipFill>
+                    <pic:spPr bwMode="auto">
+                      <a:xfrm>
+                        <a:off x="0" y="0"/>
+                        <a:ext cx="5839257" cy="7625365"/>
+                      </a:xfrm>
+                      <a:prstGeom prst="rect">
+                        <a:avLst/>
+                      </a:prstGeom>
+                      <a:noFill/>
+                      <a:ln>
+                        <a:noFill/>
+                      </a:ln>
+                    </pic:spPr>
+                  </pic:pic>
+                </a:graphicData>
+              </a:graphic>
+            </wp:inline>
+          </w:drawing>
+        </w:r>
+      </w:ins>
+    </w:p>
+    <w:p>
+      <w:pPr>
+        <w:rPr>
+          <w:ins w:id="508" w:author="Timothy McGuire" w:date="2025-12-04T18:48:00Z" w16du:dateUtc="2025-12-04T23:48:00Z"/>
+          <w:rFonts w:ascii="Tahoma" w:hAnsi="Tahoma" w:cs="Tahoma"/>
+          <w:b/>
+          <w:sz w:val="24"/>
+          <w:szCs w:val="24"/>
+        </w:rPr>
+      </w:pPr>
+    </w:p>
+    <w:p>
+      <w:pPr>
+        <w:rPr>
+          <w:ins w:id="509" w:author="Timothy McGuire" w:date="2025-11-11T15:08:00Z" w16du:dateUtc="2025-11-11T20:08:00Z"/>
+          <w:rFonts w:ascii="Tahoma" w:hAnsi="Tahoma" w:cs="Tahoma"/>
+          <w:b/>
+          <w:sz w:val="24"/>
+          <w:szCs w:val="24"/>
+        </w:rPr>
+      </w:pPr>
+      <w:ins w:id="510" w:author="Timothy McGuire" w:date="2025-11-11T15:08:00Z" w16du:dateUtc="2025-11-11T20:08:00Z">
         <w:r>
           <w:rPr>
             <w:rFonts w:ascii="Tahoma" w:hAnsi="Tahoma" w:cs="Tahoma"/>
@@ -6441,14 +9009,14 @@
     <w:p>
       <w:pPr>
         <w:rPr>
-          <w:ins w:id="261" w:author="Timothy McGuire" w:date="2025-11-11T15:08:00Z" w16du:dateUtc="2025-11-11T20:08:00Z"/>
+          <w:ins w:id="511" w:author="Timothy McGuire" w:date="2025-11-11T15:08:00Z" w16du:dateUtc="2025-11-11T20:08:00Z"/>
           <w:rFonts w:ascii="Tahoma" w:hAnsi="Tahoma" w:cs="Tahoma"/>
           <w:b/>
           <w:sz w:val="24"/>
           <w:szCs w:val="24"/>
         </w:rPr>
       </w:pPr>
-      <w:ins w:id="262" w:author="Timothy McGuire" w:date="2025-11-11T15:08:00Z" w16du:dateUtc="2025-11-11T20:08:00Z">
+      <w:ins w:id="512" w:author="Timothy McGuire" w:date="2025-11-11T15:08:00Z" w16du:dateUtc="2025-11-11T20:08:00Z">
         <w:r>
           <w:rPr>
             <w:rFonts w:ascii="Tahoma" w:hAnsi="Tahoma" w:cs="Tahoma"/>
@@ -7382,14 +9950,14 @@
     <w:p>
       <w:pPr>
         <w:rPr>
-          <w:ins w:id="263" w:author="Timothy McGuire" w:date="2025-11-11T15:08:00Z" w16du:dateUtc="2025-11-11T20:08:00Z"/>
+          <w:ins w:id="513" w:author="Timothy McGuire" w:date="2025-11-11T15:08:00Z" w16du:dateUtc="2025-11-11T20:08:00Z"/>
           <w:rFonts w:ascii="Tahoma" w:hAnsi="Tahoma" w:cs="Tahoma"/>
           <w:b/>
           <w:sz w:val="24"/>
           <w:szCs w:val="24"/>
         </w:rPr>
       </w:pPr>
-      <w:ins w:id="264" w:author="Timothy McGuire" w:date="2025-11-11T15:08:00Z" w16du:dateUtc="2025-11-11T20:08:00Z">
+      <w:ins w:id="514" w:author="Timothy McGuire" w:date="2025-11-11T15:08:00Z" w16du:dateUtc="2025-11-11T20:08:00Z">
         <w:r>
           <w:rPr>
             <w:rFonts w:ascii="Tahoma" w:hAnsi="Tahoma" w:cs="Tahoma"/>
@@ -7922,14 +10490,14 @@
     <w:p>
       <w:pPr>
         <w:rPr>
-          <w:ins w:id="265" w:author="Timothy McGuire" w:date="2025-11-11T15:08:00Z" w16du:dateUtc="2025-11-11T20:08:00Z"/>
+          <w:ins w:id="515" w:author="Timothy McGuire" w:date="2025-11-11T15:08:00Z" w16du:dateUtc="2025-11-11T20:08:00Z"/>
           <w:rFonts w:ascii="Tahoma" w:hAnsi="Tahoma" w:cs="Tahoma"/>
           <w:b/>
           <w:sz w:val="24"/>
           <w:szCs w:val="24"/>
         </w:rPr>
       </w:pPr>
-      <w:ins w:id="266" w:author="Timothy McGuire" w:date="2025-11-11T15:08:00Z" w16du:dateUtc="2025-11-11T20:08:00Z">
+      <w:ins w:id="516" w:author="Timothy McGuire" w:date="2025-11-11T15:08:00Z" w16du:dateUtc="2025-11-11T20:08:00Z">
         <w:r>
           <w:rPr>
             <w:rFonts w:ascii="Tahoma" w:hAnsi="Tahoma" w:cs="Tahoma"/>
@@ -8458,14 +11026,14 @@
     <w:p>
       <w:pPr>
         <w:rPr>
-          <w:ins w:id="267" w:author="Timothy McGuire" w:date="2025-11-11T15:08:00Z" w16du:dateUtc="2025-11-11T20:08:00Z"/>
+          <w:ins w:id="517" w:author="Timothy McGuire" w:date="2025-11-11T15:08:00Z" w16du:dateUtc="2025-11-11T20:08:00Z"/>
           <w:rFonts w:ascii="Tahoma" w:hAnsi="Tahoma" w:cs="Tahoma"/>
           <w:b/>
           <w:sz w:val="24"/>
           <w:szCs w:val="24"/>
         </w:rPr>
       </w:pPr>
-      <w:ins w:id="268" w:author="Timothy McGuire" w:date="2025-11-11T15:08:00Z" w16du:dateUtc="2025-11-11T20:08:00Z">
+      <w:ins w:id="518" w:author="Timothy McGuire" w:date="2025-11-11T15:08:00Z" w16du:dateUtc="2025-11-11T20:08:00Z">
         <w:r>
           <w:rPr>
             <w:rFonts w:ascii="Tahoma" w:hAnsi="Tahoma" w:cs="Tahoma"/>
@@ -8670,6 +11238,58 @@
     <w:p>
       <w:pPr>
         <w:rPr>
+          <w:ins w:id="519" w:author="Timothy McGuire" w:date="2025-12-04T18:48:00Z" w16du:dateUtc="2025-12-04T23:48:00Z"/>
+          <w:rFonts w:ascii="Tahoma" w:hAnsi="Tahoma" w:cs="Tahoma"/>
+          <w:sz w:val="24"/>
+          <w:szCs w:val="24"/>
+        </w:rPr>
+      </w:pPr>
+      <w:ins w:id="520" w:author="Timothy McGuire" w:date="2025-12-04T18:48:00Z" w16du:dateUtc="2025-12-04T23:48:00Z">
+        <w:r>
+          <w:rPr>
+            <w:rFonts w:ascii="Tahoma" w:hAnsi="Tahoma" w:cs="Tahoma"/>
+            <w:sz w:val="24"/>
+            <w:szCs w:val="24"/>
+          </w:rPr>
+          <w:br w:type="page"/>
+        </w:r>
+      </w:ins>
+    </w:p>
+    <w:p>
+      <w:pPr>
+        <w:rPr>
+          <w:ins w:id="521" w:author="Timothy McGuire" w:date="2025-12-04T18:48:00Z" w16du:dateUtc="2025-12-04T23:48:00Z"/>
+          <w:rFonts w:ascii="Tahoma" w:hAnsi="Tahoma" w:cs="Tahoma"/>
+          <w:b/>
+          <w:sz w:val="24"/>
+          <w:szCs w:val="24"/>
+        </w:rPr>
+      </w:pPr>
+      <w:ins w:id="522" w:author="Timothy McGuire" w:date="2025-12-04T18:48:00Z" w16du:dateUtc="2025-12-04T23:48:00Z">
+        <w:r>
+          <w:rPr>
+            <w:rFonts w:ascii="Tahoma" w:hAnsi="Tahoma" w:cs="Tahoma"/>
+            <w:b/>
+            <w:sz w:val="24"/>
+            <w:szCs w:val="24"/>
+          </w:rPr>
+          <w:lastRenderedPageBreak/>
+          <w:t xml:space="preserve">Web Hooks </w:t>
+        </w:r>
+        <w:r>
+          <w:rPr>
+            <w:rFonts w:ascii="Tahoma" w:hAnsi="Tahoma" w:cs="Tahoma"/>
+            <w:b/>
+            <w:sz w:val="24"/>
+            <w:szCs w:val="24"/>
+          </w:rPr>
+          <w:t xml:space="preserve"> </w:t>
+        </w:r>
+      </w:ins>
+    </w:p>
+    <w:p>
+      <w:pPr>
+        <w:rPr>
           <w:rFonts w:ascii="Tahoma" w:hAnsi="Tahoma" w:cs="Tahoma"/>
           <w:sz w:val="24"/>
           <w:szCs w:val="24"/>
@@ -8677,8 +11297,8 @@
       </w:pPr>
     </w:p>
     <w:sectPr>
-      <w:headerReference w:type="default" r:id="rId7"/>
-      <w:footerReference w:type="default" r:id="rId8"/>
+      <w:headerReference w:type="default" r:id="rId9"/>
+      <w:footerReference w:type="default" r:id="rId10"/>
       <w:pgSz w:w="12240" w:h="15840"/>
       <w:pgMar w:top="1440" w:right="1440" w:bottom="1440" w:left="1440" w:header="720" w:footer="720" w:gutter="0"/>
       <w:cols w:space="720"/>
@@ -10516,6 +13136,7 @@
   <w:style w:type="paragraph" w:default="1" w:styleId="Normal">
     <w:name w:val="Normal"/>
     <w:qFormat/>
+    <w:rsid w:val="00562E2A"/>
   </w:style>
   <w:style w:type="character" w:default="1" w:styleId="DefaultParagraphFont">
     <w:name w:val="Default Paragraph Font"/>

</xml_diff>